<commit_message>
Now every annotators has 50 documents for the start
</commit_message>
<xml_diff>
--- a/Annotation_guidelines.docx
+++ b/Annotation_guidelines.docx
@@ -317,7 +317,15 @@
         </w:numPr>
       </w:pPr>
       <w:r>
-        <w:t>guns don’t kill people – people kill people</w:t>
+        <w:t xml:space="preserve">guns </w:t>
+      </w:r>
+      <w:proofErr w:type="gramStart"/>
+      <w:r>
+        <w:t>don’t</w:t>
+      </w:r>
+      <w:proofErr w:type="gramEnd"/>
+      <w:r>
+        <w:t xml:space="preserve"> kill people – people kill people</w:t>
       </w:r>
     </w:p>
     <w:p>
@@ -602,15 +610,26 @@
         </w:numPr>
       </w:pPr>
       <w:r>
-        <w:t xml:space="preserve">GitHub: </w:t>
+        <w:t>Clone from GitHub:</w:t>
+      </w:r>
+      <w:r>
+        <w:t xml:space="preserve"> </w:t>
       </w:r>
       <w:hyperlink r:id="rId7" w:history="1">
         <w:r>
           <w:rPr>
             <w:rStyle w:val="Hyperlink"/>
           </w:rPr>
-          <w:t>https://github.com/anna---10/YEEDASeg.git</w:t>
+          <w:t>https://github.com/anna---10/</w:t>
         </w:r>
+        <w:proofErr w:type="spellStart"/>
+        <w:r>
+          <w:rPr>
+            <w:rStyle w:val="Hyperlink"/>
+          </w:rPr>
+          <w:t>YEDDASeg.git</w:t>
+        </w:r>
+        <w:proofErr w:type="spellEnd"/>
       </w:hyperlink>
       <w:r>
         <w:t xml:space="preserve"> </w:t>
@@ -683,7 +702,15 @@
       </w:r>
       <w:r>
         <w:tab/>
-        <w:t>Place the cursor within the existing label and press the key of the new label</w:t>
+        <w:t xml:space="preserve">Place the cursor within the existing label and press the key </w:t>
+      </w:r>
+      <w:proofErr w:type="gramStart"/>
+      <w:r>
+        <w:t>of</w:t>
+      </w:r>
+      <w:proofErr w:type="gramEnd"/>
+      <w:r>
+        <w:t xml:space="preserve"> the new label</w:t>
       </w:r>
     </w:p>
     <w:p>
@@ -774,6 +801,7 @@
       <w:r>
         <w:t xml:space="preserve">your folder </w:t>
       </w:r>
+      <w:proofErr w:type="spellStart"/>
       <w:r>
         <w:rPr>
           <w:i/>
@@ -781,6 +809,7 @@
         </w:rPr>
         <w:t>AnnotatorXY</w:t>
       </w:r>
+      <w:proofErr w:type="spellEnd"/>
     </w:p>
     <w:p>
       <w:pPr>
@@ -1014,12 +1043,21 @@
           <w:iCs/>
         </w:rPr>
       </w:pPr>
-      <w:r>
-        <w:rPr>
-          <w:i/>
-          <w:iCs/>
-        </w:rPr>
-        <w:t>I’m a panda</w:t>
+      <w:proofErr w:type="gramStart"/>
+      <w:r>
+        <w:rPr>
+          <w:i/>
+          <w:iCs/>
+        </w:rPr>
+        <w:t>I’m</w:t>
+      </w:r>
+      <w:proofErr w:type="gramEnd"/>
+      <w:r>
+        <w:rPr>
+          <w:i/>
+          <w:iCs/>
+        </w:rPr>
+        <w:t xml:space="preserve"> a panda</w:t>
       </w:r>
     </w:p>
     <w:p>
@@ -1105,7 +1143,71 @@
           <w:i/>
           <w:iCs/>
         </w:rPr>
-        <w:t>Exercising is not the thing recess is and how could it raise obesity kids can just sneak food outside and just eat it JAYQUAN i know a lot of people that do that and at recess kids don't usually don't run they just walk around and do nothing and that's just it and its stupid to just go outside and just because you don't go outside dose not mean that kids cant go outside at home you can not do certain stuff at school recess like bring your phone.</w:t>
+        <w:t xml:space="preserve">Exercising is not the thing recess is and how could it raise obesity kids can just sneak food outside and just eat it JAYQUAN </w:t>
+      </w:r>
+      <w:proofErr w:type="spellStart"/>
+      <w:r>
+        <w:rPr>
+          <w:i/>
+          <w:iCs/>
+        </w:rPr>
+        <w:t>i</w:t>
+      </w:r>
+      <w:proofErr w:type="spellEnd"/>
+      <w:r>
+        <w:rPr>
+          <w:i/>
+          <w:iCs/>
+        </w:rPr>
+        <w:t xml:space="preserve"> know a lot of people that do that and at recess kids don't usually don't run they just walk around and do nothing and that's just it and its stupid to just go outside and just because you don't go outside </w:t>
+      </w:r>
+      <w:proofErr w:type="spellStart"/>
+      <w:r>
+        <w:rPr>
+          <w:i/>
+          <w:iCs/>
+        </w:rPr>
+        <w:t>dose</w:t>
+      </w:r>
+      <w:proofErr w:type="spellEnd"/>
+      <w:r>
+        <w:rPr>
+          <w:i/>
+          <w:iCs/>
+        </w:rPr>
+        <w:t xml:space="preserve"> not mean that kids </w:t>
+      </w:r>
+      <w:proofErr w:type="spellStart"/>
+      <w:r>
+        <w:rPr>
+          <w:i/>
+          <w:iCs/>
+        </w:rPr>
+        <w:t>cant</w:t>
+      </w:r>
+      <w:proofErr w:type="spellEnd"/>
+      <w:r>
+        <w:rPr>
+          <w:i/>
+          <w:iCs/>
+        </w:rPr>
+        <w:t xml:space="preserve"> go outside at home you </w:t>
+      </w:r>
+      <w:proofErr w:type="spellStart"/>
+      <w:r>
+        <w:rPr>
+          <w:i/>
+          <w:iCs/>
+        </w:rPr>
+        <w:t>can not</w:t>
+      </w:r>
+      <w:proofErr w:type="spellEnd"/>
+      <w:r>
+        <w:rPr>
+          <w:i/>
+          <w:iCs/>
+        </w:rPr>
+        <w:t xml:space="preserve"> do certain stuff at school recess like bring your phone.</w:t>
       </w:r>
     </w:p>
     <w:p>
@@ -1125,7 +1227,71 @@
           <w:i/>
           <w:iCs/>
         </w:rPr>
-        <w:t xml:space="preserve">First of all thier should be one way the human race should praise for or thier will think of themselfs as kings so god is real on a level but he is a sprit... </w:t>
+        <w:t xml:space="preserve">First of </w:t>
+      </w:r>
+      <w:proofErr w:type="gramStart"/>
+      <w:r>
+        <w:rPr>
+          <w:i/>
+          <w:iCs/>
+        </w:rPr>
+        <w:t>all</w:t>
+      </w:r>
+      <w:proofErr w:type="gramEnd"/>
+      <w:r>
+        <w:rPr>
+          <w:i/>
+          <w:iCs/>
+        </w:rPr>
+        <w:t xml:space="preserve"> </w:t>
+      </w:r>
+      <w:proofErr w:type="spellStart"/>
+      <w:r>
+        <w:rPr>
+          <w:i/>
+          <w:iCs/>
+        </w:rPr>
+        <w:t>thier</w:t>
+      </w:r>
+      <w:proofErr w:type="spellEnd"/>
+      <w:r>
+        <w:rPr>
+          <w:i/>
+          <w:iCs/>
+        </w:rPr>
+        <w:t xml:space="preserve"> should be one way the human race should praise for or </w:t>
+      </w:r>
+      <w:proofErr w:type="spellStart"/>
+      <w:r>
+        <w:rPr>
+          <w:i/>
+          <w:iCs/>
+        </w:rPr>
+        <w:t>thier</w:t>
+      </w:r>
+      <w:proofErr w:type="spellEnd"/>
+      <w:r>
+        <w:rPr>
+          <w:i/>
+          <w:iCs/>
+        </w:rPr>
+        <w:t xml:space="preserve"> will think of </w:t>
+      </w:r>
+      <w:proofErr w:type="spellStart"/>
+      <w:r>
+        <w:rPr>
+          <w:i/>
+          <w:iCs/>
+        </w:rPr>
+        <w:t>themselfs</w:t>
+      </w:r>
+      <w:proofErr w:type="spellEnd"/>
+      <w:r>
+        <w:rPr>
+          <w:i/>
+          <w:iCs/>
+        </w:rPr>
+        <w:t xml:space="preserve"> as kings so god is real on a level but he is a sprit... </w:t>
       </w:r>
     </w:p>
     <w:p>
@@ -1265,7 +1431,15 @@
         <w:t>(</w:t>
       </w:r>
       <w:r>
-        <w:t>&lt;aspectXY&gt;, &lt;conclusion&gt;, &lt;outside of argumentation&gt;</w:t>
+        <w:t>&lt;</w:t>
+      </w:r>
+      <w:proofErr w:type="spellStart"/>
+      <w:r>
+        <w:t>aspectXY</w:t>
+      </w:r>
+      <w:proofErr w:type="spellEnd"/>
+      <w:r>
+        <w:t>&gt;, &lt;conclusion&gt;, &lt;outside of argumentation&gt;</w:t>
       </w:r>
       <w:r>
         <w:t>)</w:t>
@@ -1333,7 +1507,15 @@
         </w:numPr>
       </w:pPr>
       <w:r>
-        <w:t>&lt;aspectXY&gt; labeled segments</w:t>
+        <w:t>&lt;</w:t>
+      </w:r>
+      <w:proofErr w:type="spellStart"/>
+      <w:r>
+        <w:t>aspectXY</w:t>
+      </w:r>
+      <w:proofErr w:type="spellEnd"/>
+      <w:r>
+        <w:t>&gt; labeled segments</w:t>
       </w:r>
       <w:r>
         <w:t xml:space="preserve"> are mostly argumentative and can be distinguished from segments </w:t>
@@ -1462,7 +1644,15 @@
         </w:numPr>
       </w:pPr>
       <w:r>
-        <w:t>If there is something like “Point 1”, “1)”, “Argument A.” used by the authors to structure the argumentation, include this within the &lt;aspectXY&gt; segment, don’t label it as outside even if there is a little bit of outside talk like in this case:</w:t>
+        <w:t>If there is something like “Point 1”, “1)”, “Argument A.” used by the authors to structure the argumentation, include this within the &lt;</w:t>
+      </w:r>
+      <w:proofErr w:type="spellStart"/>
+      <w:r>
+        <w:t>aspectXY</w:t>
+      </w:r>
+      <w:proofErr w:type="spellEnd"/>
+      <w:r>
+        <w:t>&gt; segment, don’t label it as outside even if there is a little bit of outside talk like in this case:</w:t>
       </w:r>
     </w:p>
     <w:p>
@@ -1482,7 +1672,23 @@
           <w:i/>
           <w:iCs/>
         </w:rPr>
-        <w:t>B. So what. The leaders in a Geniocracy would be incredibly selfish…</w:t>
+        <w:t xml:space="preserve">B. So what. The leaders in a </w:t>
+      </w:r>
+      <w:proofErr w:type="spellStart"/>
+      <w:r>
+        <w:rPr>
+          <w:i/>
+          <w:iCs/>
+        </w:rPr>
+        <w:t>Geniocracy</w:t>
+      </w:r>
+      <w:proofErr w:type="spellEnd"/>
+      <w:r>
+        <w:rPr>
+          <w:i/>
+          <w:iCs/>
+        </w:rPr>
+        <w:t xml:space="preserve"> would be incredibly selfish…</w:t>
       </w:r>
     </w:p>
     <w:p>
@@ -1549,7 +1755,23 @@
         </w:numPr>
       </w:pPr>
       <w:r>
-        <w:t>Look at the examples in the demotext directory and compare your annotation with the suggested one (X_explanation.txt.ann)</w:t>
+        <w:t xml:space="preserve">Look at the examples in the </w:t>
+      </w:r>
+      <w:proofErr w:type="spellStart"/>
+      <w:r>
+        <w:t>demotext</w:t>
+      </w:r>
+      <w:proofErr w:type="spellEnd"/>
+      <w:r>
+        <w:t xml:space="preserve"> directory and compare your annotation with the suggested one (</w:t>
+      </w:r>
+      <w:proofErr w:type="spellStart"/>
+      <w:r>
+        <w:t>X_explanation.txt.ann</w:t>
+      </w:r>
+      <w:proofErr w:type="spellEnd"/>
+      <w:r>
+        <w:t>)</w:t>
       </w:r>
     </w:p>
     <w:p>
@@ -1597,7 +1819,15 @@
         <w:t>.</w:t>
       </w:r>
       <w:r>
-        <w:t xml:space="preserve"> Conclusions summarize the arguments an thus either appear at the beginning or the end of an argumentation. n</w:t>
+        <w:t xml:space="preserve"> Conclusions summarize the arguments </w:t>
+      </w:r>
+      <w:proofErr w:type="gramStart"/>
+      <w:r>
+        <w:t>an</w:t>
+      </w:r>
+      <w:proofErr w:type="gramEnd"/>
+      <w:r>
+        <w:t xml:space="preserve"> thus either appear at the beginning or the end of an argumentation. n</w:t>
       </w:r>
     </w:p>
     <w:p>
@@ -1696,7 +1926,39 @@
           <w:i/>
           <w:iCs/>
         </w:rPr>
-        <w:t>I actually thought round 3 was the last round for some odd reason and treated it as such. I don't think there really is much to say here without bringing in new evidence so I'll just go over a few important points.</w:t>
+        <w:t xml:space="preserve">I </w:t>
+      </w:r>
+      <w:proofErr w:type="gramStart"/>
+      <w:r>
+        <w:rPr>
+          <w:i/>
+          <w:iCs/>
+        </w:rPr>
+        <w:t>actually thought</w:t>
+      </w:r>
+      <w:proofErr w:type="gramEnd"/>
+      <w:r>
+        <w:rPr>
+          <w:i/>
+          <w:iCs/>
+        </w:rPr>
+        <w:t xml:space="preserve"> round 3 was the last round for some odd reason and treated it as such. I don't think there really is much to say here without bringing in new </w:t>
+      </w:r>
+      <w:proofErr w:type="gramStart"/>
+      <w:r>
+        <w:rPr>
+          <w:i/>
+          <w:iCs/>
+        </w:rPr>
+        <w:t>evidence</w:t>
+      </w:r>
+      <w:proofErr w:type="gramEnd"/>
+      <w:r>
+        <w:rPr>
+          <w:i/>
+          <w:iCs/>
+        </w:rPr>
+        <w:t xml:space="preserve"> so I'll just go over a few important points.</w:t>
       </w:r>
     </w:p>
     <w:p>
@@ -1716,7 +1978,23 @@
           <w:i/>
           <w:iCs/>
         </w:rPr>
-        <w:t>you still have not responded to my points about the poor earlier. food, health care, perhaps shelter. please refer to my anaologies and points in my first post.</w:t>
+        <w:t xml:space="preserve">you still have not responded to my points about the poor earlier. food, health care, perhaps shelter. please refer to my </w:t>
+      </w:r>
+      <w:proofErr w:type="spellStart"/>
+      <w:r>
+        <w:rPr>
+          <w:i/>
+          <w:iCs/>
+        </w:rPr>
+        <w:t>anaologies</w:t>
+      </w:r>
+      <w:proofErr w:type="spellEnd"/>
+      <w:r>
+        <w:rPr>
+          <w:i/>
+          <w:iCs/>
+        </w:rPr>
+        <w:t xml:space="preserve"> and points in my first post.</w:t>
       </w:r>
     </w:p>
     <w:p>
@@ -2283,7 +2561,15 @@
         <w:t>Text without</w:t>
       </w:r>
       <w:r>
-        <w:t xml:space="preserve"> line breaks and only a few transitional word is segmented by aspects.</w:t>
+        <w:t xml:space="preserve"> line breaks and only a few transitional </w:t>
+      </w:r>
+      <w:proofErr w:type="gramStart"/>
+      <w:r>
+        <w:t>word</w:t>
+      </w:r>
+      <w:proofErr w:type="gramEnd"/>
+      <w:r>
+        <w:t xml:space="preserve"> is segmented by aspects.</w:t>
       </w:r>
     </w:p>
     <w:p>

</xml_diff>

<commit_message>
Update guidelines according to initial document to start with
</commit_message>
<xml_diff>
--- a/Annotation_guidelines.docx
+++ b/Annotation_guidelines.docx
@@ -317,15 +317,7 @@
         </w:numPr>
       </w:pPr>
       <w:r>
-        <w:t xml:space="preserve">guns </w:t>
-      </w:r>
-      <w:proofErr w:type="gramStart"/>
-      <w:r>
-        <w:t>don’t</w:t>
-      </w:r>
-      <w:proofErr w:type="gramEnd"/>
-      <w:r>
-        <w:t xml:space="preserve"> kill people – people kill people</w:t>
+        <w:t>guns don’t kill people – people kill people</w:t>
       </w:r>
     </w:p>
     <w:p>
@@ -702,15 +694,7 @@
       </w:r>
       <w:r>
         <w:tab/>
-        <w:t xml:space="preserve">Place the cursor within the existing label and press the key </w:t>
-      </w:r>
-      <w:proofErr w:type="gramStart"/>
-      <w:r>
-        <w:t>of</w:t>
-      </w:r>
-      <w:proofErr w:type="gramEnd"/>
-      <w:r>
-        <w:t xml:space="preserve"> the new label</w:t>
+        <w:t>Place the cursor within the existing label and press the key of the new label</w:t>
       </w:r>
     </w:p>
     <w:p>
@@ -774,6 +758,21 @@
         </w:numPr>
       </w:pPr>
       <w:r>
+        <w:t>You have 50 documents in your directory to start with.</w:t>
+      </w:r>
+      <w:r>
+        <w:t xml:space="preserve"> For further annotation:</w:t>
+      </w:r>
+    </w:p>
+    <w:p>
+      <w:pPr>
+        <w:pStyle w:val="Listenabsatz"/>
+        <w:numPr>
+          <w:ilvl w:val="1"/>
+          <w:numId w:val="5"/>
+        </w:numPr>
+      </w:pPr>
+      <w:r>
         <w:t xml:space="preserve">Move </w:t>
       </w:r>
       <w:r>
@@ -810,6 +809,18 @@
         <w:t>AnnotatorXY</w:t>
       </w:r>
       <w:proofErr w:type="spellEnd"/>
+    </w:p>
+    <w:p>
+      <w:pPr>
+        <w:pStyle w:val="Listenabsatz"/>
+        <w:numPr>
+          <w:ilvl w:val="1"/>
+          <w:numId w:val="5"/>
+        </w:numPr>
+      </w:pPr>
+      <w:r>
+        <w:t>Use Git ADD, COMMIT and PUSH to update these changes</w:t>
+      </w:r>
     </w:p>
     <w:p>
       <w:pPr>
@@ -820,7 +831,97 @@
         </w:numPr>
       </w:pPr>
       <w:r>
-        <w:t>Use Git ADD, COMMIT and PUSH to update these changes</w:t>
+        <w:t>Annotate the documents</w:t>
+      </w:r>
+      <w:r>
+        <w:t xml:space="preserve"> in your folder</w:t>
+      </w:r>
+    </w:p>
+    <w:p>
+      <w:pPr>
+        <w:pStyle w:val="Listenabsatz"/>
+        <w:numPr>
+          <w:ilvl w:val="1"/>
+          <w:numId w:val="5"/>
+        </w:numPr>
+      </w:pPr>
+      <w:r>
+        <w:t>Add document label</w:t>
+      </w:r>
+      <w:r>
+        <w:t xml:space="preserve"> (see below for details)</w:t>
+      </w:r>
+    </w:p>
+    <w:p>
+      <w:pPr>
+        <w:pStyle w:val="Listenabsatz"/>
+        <w:numPr>
+          <w:ilvl w:val="1"/>
+          <w:numId w:val="5"/>
+        </w:numPr>
+      </w:pPr>
+      <w:r>
+        <w:t>Add segment labels i</w:t>
+      </w:r>
+      <w:r>
+        <w:t xml:space="preserve">f </w:t>
+      </w:r>
+      <w:r>
+        <w:t xml:space="preserve">document quality is </w:t>
+      </w:r>
+      <w:r>
+        <w:t>medium or high</w:t>
+      </w:r>
+      <w:r>
+        <w:t xml:space="preserve"> (see below for details</w:t>
+      </w:r>
+      <w:r>
+        <w:t>)</w:t>
+      </w:r>
+    </w:p>
+    <w:p>
+      <w:pPr>
+        <w:pStyle w:val="Listenabsatz"/>
+        <w:numPr>
+          <w:ilvl w:val="1"/>
+          <w:numId w:val="5"/>
+        </w:numPr>
+      </w:pPr>
+      <w:r>
+        <w:t>Save the document</w:t>
+      </w:r>
+    </w:p>
+    <w:p>
+      <w:pPr>
+        <w:pStyle w:val="Listenabsatz"/>
+        <w:numPr>
+          <w:ilvl w:val="2"/>
+          <w:numId w:val="5"/>
+        </w:numPr>
+      </w:pPr>
+      <w:r>
+        <w:t xml:space="preserve">If the same document is loaded again, the </w:t>
+      </w:r>
+      <w:r>
+        <w:t>previous annotation will disappear</w:t>
+      </w:r>
+    </w:p>
+    <w:p>
+      <w:pPr>
+        <w:pStyle w:val="Listenabsatz"/>
+        <w:numPr>
+          <w:ilvl w:val="2"/>
+          <w:numId w:val="5"/>
+        </w:numPr>
+      </w:pPr>
+      <w:r>
+        <w:t>Thus</w:t>
+      </w:r>
+      <w:r>
+        <w:t>,</w:t>
+      </w:r>
+      <w:r>
+        <w:t xml:space="preserve"> open every document only once if you want to keep the annotations</w:t>
       </w:r>
     </w:p>
     <w:p>
@@ -832,108 +933,6 @@
         </w:numPr>
       </w:pPr>
       <w:r>
-        <w:t>Annotate the documents</w:t>
-      </w:r>
-      <w:r>
-        <w:t xml:space="preserve"> in your folder</w:t>
-      </w:r>
-    </w:p>
-    <w:p>
-      <w:pPr>
-        <w:pStyle w:val="Listenabsatz"/>
-        <w:numPr>
-          <w:ilvl w:val="1"/>
-          <w:numId w:val="5"/>
-        </w:numPr>
-      </w:pPr>
-      <w:r>
-        <w:t>Add document label</w:t>
-      </w:r>
-      <w:r>
-        <w:t xml:space="preserve"> (see below for details)</w:t>
-      </w:r>
-    </w:p>
-    <w:p>
-      <w:pPr>
-        <w:pStyle w:val="Listenabsatz"/>
-        <w:numPr>
-          <w:ilvl w:val="1"/>
-          <w:numId w:val="5"/>
-        </w:numPr>
-      </w:pPr>
-      <w:r>
-        <w:t>Add segment labels i</w:t>
-      </w:r>
-      <w:r>
-        <w:t xml:space="preserve">f </w:t>
-      </w:r>
-      <w:r>
-        <w:t xml:space="preserve">document quality is </w:t>
-      </w:r>
-      <w:r>
-        <w:t>medium or high</w:t>
-      </w:r>
-      <w:r>
-        <w:t xml:space="preserve"> (see below for details</w:t>
-      </w:r>
-      <w:r>
-        <w:t>)</w:t>
-      </w:r>
-    </w:p>
-    <w:p>
-      <w:pPr>
-        <w:pStyle w:val="Listenabsatz"/>
-        <w:numPr>
-          <w:ilvl w:val="1"/>
-          <w:numId w:val="5"/>
-        </w:numPr>
-      </w:pPr>
-      <w:r>
-        <w:t>Save the document</w:t>
-      </w:r>
-    </w:p>
-    <w:p>
-      <w:pPr>
-        <w:pStyle w:val="Listenabsatz"/>
-        <w:numPr>
-          <w:ilvl w:val="2"/>
-          <w:numId w:val="5"/>
-        </w:numPr>
-      </w:pPr>
-      <w:r>
-        <w:t xml:space="preserve">If the same document is loaded again, the </w:t>
-      </w:r>
-      <w:r>
-        <w:t>previous annotation will disappear</w:t>
-      </w:r>
-    </w:p>
-    <w:p>
-      <w:pPr>
-        <w:pStyle w:val="Listenabsatz"/>
-        <w:numPr>
-          <w:ilvl w:val="2"/>
-          <w:numId w:val="5"/>
-        </w:numPr>
-      </w:pPr>
-      <w:r>
-        <w:t>Thus</w:t>
-      </w:r>
-      <w:r>
-        <w:t>,</w:t>
-      </w:r>
-      <w:r>
-        <w:t xml:space="preserve"> open every document only once if you want to keep the annotations</w:t>
-      </w:r>
-    </w:p>
-    <w:p>
-      <w:pPr>
-        <w:pStyle w:val="Listenabsatz"/>
-        <w:numPr>
-          <w:ilvl w:val="0"/>
-          <w:numId w:val="5"/>
-        </w:numPr>
-      </w:pPr>
-      <w:r>
         <w:t xml:space="preserve">Use Git ADD, COMMIT and PUSH </w:t>
       </w:r>
       <w:r>
@@ -1043,21 +1042,12 @@
           <w:iCs/>
         </w:rPr>
       </w:pPr>
-      <w:proofErr w:type="gramStart"/>
-      <w:r>
-        <w:rPr>
-          <w:i/>
-          <w:iCs/>
-        </w:rPr>
-        <w:t>I’m</w:t>
-      </w:r>
-      <w:proofErr w:type="gramEnd"/>
-      <w:r>
-        <w:rPr>
-          <w:i/>
-          <w:iCs/>
-        </w:rPr>
-        <w:t xml:space="preserve"> a panda</w:t>
+      <w:r>
+        <w:rPr>
+          <w:i/>
+          <w:iCs/>
+        </w:rPr>
+        <w:t>I’m a panda</w:t>
       </w:r>
     </w:p>
     <w:p>
@@ -1227,23 +1217,7 @@
           <w:i/>
           <w:iCs/>
         </w:rPr>
-        <w:t xml:space="preserve">First of </w:t>
-      </w:r>
-      <w:proofErr w:type="gramStart"/>
-      <w:r>
-        <w:rPr>
-          <w:i/>
-          <w:iCs/>
-        </w:rPr>
-        <w:t>all</w:t>
-      </w:r>
-      <w:proofErr w:type="gramEnd"/>
-      <w:r>
-        <w:rPr>
-          <w:i/>
-          <w:iCs/>
-        </w:rPr>
-        <w:t xml:space="preserve"> </w:t>
+        <w:t xml:space="preserve">First of all </w:t>
       </w:r>
       <w:proofErr w:type="spellStart"/>
       <w:r>
@@ -1371,6 +1345,7 @@
         </w:numPr>
       </w:pPr>
       <w:r>
+        <w:lastRenderedPageBreak/>
         <w:t xml:space="preserve">Most documents </w:t>
       </w:r>
       <w:r>
@@ -1395,11 +1370,7 @@
         <w:t>points,</w:t>
       </w:r>
       <w:r>
-        <w:t xml:space="preserve"> </w:t>
-      </w:r>
-      <w:r>
-        <w:lastRenderedPageBreak/>
-        <w:t>but claims are not always supported by evidence, grammar and spelling could be better, they wander off the subject too much, etc.</w:t>
+        <w:t xml:space="preserve"> but claims are not always supported by evidence, grammar and spelling could be better, they wander off the subject too much, etc.</w:t>
       </w:r>
       <w:r>
         <w:t xml:space="preserve"> (examples are given on the following pages)</w:t>
@@ -1819,15 +1790,7 @@
         <w:t>.</w:t>
       </w:r>
       <w:r>
-        <w:t xml:space="preserve"> Conclusions summarize the arguments </w:t>
-      </w:r>
-      <w:proofErr w:type="gramStart"/>
-      <w:r>
-        <w:t>an</w:t>
-      </w:r>
-      <w:proofErr w:type="gramEnd"/>
-      <w:r>
-        <w:t xml:space="preserve"> thus either appear at the beginning or the end of an argumentation. n</w:t>
+        <w:t xml:space="preserve"> Conclusions summarize the arguments an thus either appear at the beginning or the end of an argumentation. n</w:t>
       </w:r>
     </w:p>
     <w:p>
@@ -1926,39 +1889,7 @@
           <w:i/>
           <w:iCs/>
         </w:rPr>
-        <w:t xml:space="preserve">I </w:t>
-      </w:r>
-      <w:proofErr w:type="gramStart"/>
-      <w:r>
-        <w:rPr>
-          <w:i/>
-          <w:iCs/>
-        </w:rPr>
-        <w:t>actually thought</w:t>
-      </w:r>
-      <w:proofErr w:type="gramEnd"/>
-      <w:r>
-        <w:rPr>
-          <w:i/>
-          <w:iCs/>
-        </w:rPr>
-        <w:t xml:space="preserve"> round 3 was the last round for some odd reason and treated it as such. I don't think there really is much to say here without bringing in new </w:t>
-      </w:r>
-      <w:proofErr w:type="gramStart"/>
-      <w:r>
-        <w:rPr>
-          <w:i/>
-          <w:iCs/>
-        </w:rPr>
-        <w:t>evidence</w:t>
-      </w:r>
-      <w:proofErr w:type="gramEnd"/>
-      <w:r>
-        <w:rPr>
-          <w:i/>
-          <w:iCs/>
-        </w:rPr>
-        <w:t xml:space="preserve"> so I'll just go over a few important points.</w:t>
+        <w:t>I actually thought round 3 was the last round for some odd reason and treated it as such. I don't think there really is much to say here without bringing in new evidence so I'll just go over a few important points.</w:t>
       </w:r>
     </w:p>
     <w:p>
@@ -2054,15 +1985,8 @@
           <w:i/>
           <w:iCs/>
         </w:rPr>
-        <w:t xml:space="preserve">With all the major shootings that have taken place recently, in the US and abroad, there has been an increased call for gun control in the United States. I assert that this </w:t>
-      </w:r>
-      <w:r>
-        <w:rPr>
-          <w:i/>
-          <w:iCs/>
-        </w:rPr>
         <w:lastRenderedPageBreak/>
-        <w:t>is not only unconstitutional, but also would do little to nothing to combat mass gun violence.</w:t>
+        <w:t>With all the major shootings that have taken place recently, in the US and abroad, there has been an increased call for gun control in the United States. I assert that this is not only unconstitutional, but also would do little to nothing to combat mass gun violence.</w:t>
       </w:r>
     </w:p>
     <w:p>
@@ -2561,15 +2485,7 @@
         <w:t>Text without</w:t>
       </w:r>
       <w:r>
-        <w:t xml:space="preserve"> line breaks and only a few transitional </w:t>
-      </w:r>
-      <w:proofErr w:type="gramStart"/>
-      <w:r>
-        <w:t>word</w:t>
-      </w:r>
-      <w:proofErr w:type="gramEnd"/>
-      <w:r>
-        <w:t xml:space="preserve"> is segmented by aspects.</w:t>
+        <w:t xml:space="preserve"> line breaks and only a few transitional word is segmented by aspects.</w:t>
       </w:r>
     </w:p>
     <w:p>

</xml_diff>

<commit_message>
Changed opinion to conclusion and moved point with demotext to the beginning.
</commit_message>
<xml_diff>
--- a/Annotation_guidelines.docx
+++ b/Annotation_guidelines.docx
@@ -317,7 +317,15 @@
         </w:numPr>
       </w:pPr>
       <w:r>
-        <w:t>guns don’t kill people – people kill people</w:t>
+        <w:t xml:space="preserve">guns </w:t>
+      </w:r>
+      <w:proofErr w:type="gramStart"/>
+      <w:r>
+        <w:t>don’t</w:t>
+      </w:r>
+      <w:proofErr w:type="gramEnd"/>
+      <w:r>
+        <w:t xml:space="preserve"> kill people – people kill people</w:t>
       </w:r>
     </w:p>
     <w:p>
@@ -694,7 +702,15 @@
       </w:r>
       <w:r>
         <w:tab/>
-        <w:t>Place the cursor within the existing label and press the key of the new label</w:t>
+        <w:t xml:space="preserve">Place the cursor within the existing label and press the key </w:t>
+      </w:r>
+      <w:proofErr w:type="gramStart"/>
+      <w:r>
+        <w:t>of</w:t>
+      </w:r>
+      <w:proofErr w:type="gramEnd"/>
+      <w:r>
+        <w:t xml:space="preserve"> the new label</w:t>
       </w:r>
     </w:p>
     <w:p>
@@ -1042,12 +1058,21 @@
           <w:iCs/>
         </w:rPr>
       </w:pPr>
-      <w:r>
-        <w:rPr>
-          <w:i/>
-          <w:iCs/>
-        </w:rPr>
-        <w:t>I’m a panda</w:t>
+      <w:proofErr w:type="gramStart"/>
+      <w:r>
+        <w:rPr>
+          <w:i/>
+          <w:iCs/>
+        </w:rPr>
+        <w:t>I’m</w:t>
+      </w:r>
+      <w:proofErr w:type="gramEnd"/>
+      <w:r>
+        <w:rPr>
+          <w:i/>
+          <w:iCs/>
+        </w:rPr>
+        <w:t xml:space="preserve"> a panda</w:t>
       </w:r>
     </w:p>
     <w:p>
@@ -1217,7 +1242,23 @@
           <w:i/>
           <w:iCs/>
         </w:rPr>
-        <w:t xml:space="preserve">First of all </w:t>
+        <w:t xml:space="preserve">First of </w:t>
+      </w:r>
+      <w:proofErr w:type="gramStart"/>
+      <w:r>
+        <w:rPr>
+          <w:i/>
+          <w:iCs/>
+        </w:rPr>
+        <w:t>all</w:t>
+      </w:r>
+      <w:proofErr w:type="gramEnd"/>
+      <w:r>
+        <w:rPr>
+          <w:i/>
+          <w:iCs/>
+        </w:rPr>
+        <w:t xml:space="preserve"> </w:t>
       </w:r>
       <w:proofErr w:type="spellStart"/>
       <w:r>
@@ -1525,6 +1566,34 @@
         </w:numPr>
       </w:pPr>
       <w:r>
+        <w:t xml:space="preserve">Look at the examples in the </w:t>
+      </w:r>
+      <w:proofErr w:type="spellStart"/>
+      <w:r>
+        <w:t>demotext</w:t>
+      </w:r>
+      <w:proofErr w:type="spellEnd"/>
+      <w:r>
+        <w:t xml:space="preserve"> directory and compare your annotation with the suggested one (</w:t>
+      </w:r>
+      <w:proofErr w:type="spellStart"/>
+      <w:r>
+        <w:t>X_explanation.txt.ann</w:t>
+      </w:r>
+      <w:proofErr w:type="spellEnd"/>
+      <w:r>
+        <w:t>)</w:t>
+      </w:r>
+    </w:p>
+    <w:p>
+      <w:pPr>
+        <w:pStyle w:val="Listenabsatz"/>
+        <w:numPr>
+          <w:ilvl w:val="1"/>
+          <w:numId w:val="1"/>
+        </w:numPr>
+      </w:pPr>
+      <w:r>
         <w:t xml:space="preserve">A segment must </w:t>
       </w:r>
       <w:r>
@@ -1715,34 +1784,6 @@
       </w:r>
       <w:r>
         <w:t>decide on the aspect labels</w:t>
-      </w:r>
-    </w:p>
-    <w:p>
-      <w:pPr>
-        <w:pStyle w:val="Listenabsatz"/>
-        <w:numPr>
-          <w:ilvl w:val="1"/>
-          <w:numId w:val="1"/>
-        </w:numPr>
-      </w:pPr>
-      <w:r>
-        <w:t xml:space="preserve">Look at the examples in the </w:t>
-      </w:r>
-      <w:proofErr w:type="spellStart"/>
-      <w:r>
-        <w:t>demotext</w:t>
-      </w:r>
-      <w:proofErr w:type="spellEnd"/>
-      <w:r>
-        <w:t xml:space="preserve"> directory and compare your annotation with the suggested one (</w:t>
-      </w:r>
-      <w:proofErr w:type="spellStart"/>
-      <w:r>
-        <w:t>X_explanation.txt.ann</w:t>
-      </w:r>
-      <w:proofErr w:type="spellEnd"/>
-      <w:r>
-        <w:t>)</w:t>
       </w:r>
     </w:p>
     <w:p>
@@ -1790,7 +1831,13 @@
         <w:t>.</w:t>
       </w:r>
       <w:r>
-        <w:t xml:space="preserve"> Conclusions summarize the arguments an thus either appear at the beginning or the end of an argumentation. n</w:t>
+        <w:t xml:space="preserve"> Conclusions summarize the arguments an</w:t>
+      </w:r>
+      <w:r>
+        <w:t>d</w:t>
+      </w:r>
+      <w:r>
+        <w:t xml:space="preserve"> thus either appear at the beginning or the end of an argumentation.</w:t>
       </w:r>
     </w:p>
     <w:p>
@@ -1831,6 +1878,26 @@
           <w:iCs/>
         </w:rPr>
         <w:t>Every able-bodied citizen in the US should attain at least 1 year of military training before the age of 24.</w:t>
+      </w:r>
+    </w:p>
+    <w:p>
+      <w:pPr>
+        <w:pStyle w:val="Listenabsatz"/>
+        <w:numPr>
+          <w:ilvl w:val="1"/>
+          <w:numId w:val="1"/>
+        </w:numPr>
+        <w:rPr>
+          <w:i/>
+          <w:iCs/>
+        </w:rPr>
+      </w:pPr>
+      <w:r>
+        <w:rPr>
+          <w:i/>
+          <w:iCs/>
+        </w:rPr>
+        <w:t>I assert that this is not only unconstitutional, but also would do little to nothing to combat mass gun violence.</w:t>
       </w:r>
     </w:p>
     <w:p>
@@ -1889,7 +1956,39 @@
           <w:i/>
           <w:iCs/>
         </w:rPr>
-        <w:t>I actually thought round 3 was the last round for some odd reason and treated it as such. I don't think there really is much to say here without bringing in new evidence so I'll just go over a few important points.</w:t>
+        <w:t xml:space="preserve">I </w:t>
+      </w:r>
+      <w:proofErr w:type="gramStart"/>
+      <w:r>
+        <w:rPr>
+          <w:i/>
+          <w:iCs/>
+        </w:rPr>
+        <w:t>actually thought</w:t>
+      </w:r>
+      <w:proofErr w:type="gramEnd"/>
+      <w:r>
+        <w:rPr>
+          <w:i/>
+          <w:iCs/>
+        </w:rPr>
+        <w:t xml:space="preserve"> round 3 was the last round for some odd reason and treated it as such. I don't think there really is much to say here without bringing in new </w:t>
+      </w:r>
+      <w:proofErr w:type="gramStart"/>
+      <w:r>
+        <w:rPr>
+          <w:i/>
+          <w:iCs/>
+        </w:rPr>
+        <w:t>evidence</w:t>
+      </w:r>
+      <w:proofErr w:type="gramEnd"/>
+      <w:r>
+        <w:rPr>
+          <w:i/>
+          <w:iCs/>
+        </w:rPr>
+        <w:t xml:space="preserve"> so I'll just go over a few important points.</w:t>
       </w:r>
     </w:p>
     <w:p>
@@ -1909,23 +2008,7 @@
           <w:i/>
           <w:iCs/>
         </w:rPr>
-        <w:t xml:space="preserve">you still have not responded to my points about the poor earlier. food, health care, perhaps shelter. please refer to my </w:t>
-      </w:r>
-      <w:proofErr w:type="spellStart"/>
-      <w:r>
-        <w:rPr>
-          <w:i/>
-          <w:iCs/>
-        </w:rPr>
-        <w:t>anaologies</w:t>
-      </w:r>
-      <w:proofErr w:type="spellEnd"/>
-      <w:r>
-        <w:rPr>
-          <w:i/>
-          <w:iCs/>
-        </w:rPr>
-        <w:t xml:space="preserve"> and points in my first post.</w:t>
+        <w:t>you still have not responded to my points about the poor earlier. food, health care, perhaps shelter. please refer to my analogies and points in my first post.</w:t>
       </w:r>
     </w:p>
     <w:p>
@@ -1960,13 +2043,8 @@
         <w:pStyle w:val="Listenabsatz"/>
       </w:pPr>
       <w:r>
-        <w:t xml:space="preserve">or segments describing the background </w:t>
-      </w:r>
-      <w:r>
-        <w:t xml:space="preserve">or </w:t>
-      </w:r>
-      <w:r>
-        <w:t>stating an opinion but not being argumentative</w:t>
+        <w:lastRenderedPageBreak/>
+        <w:t>or segments describing the background but not being argumentative</w:t>
       </w:r>
       <w:r>
         <w:t xml:space="preserve"> like</w:t>
@@ -1985,8 +2063,7 @@
           <w:i/>
           <w:iCs/>
         </w:rPr>
-        <w:lastRenderedPageBreak/>
-        <w:t>With all the major shootings that have taken place recently, in the US and abroad, there has been an increased call for gun control in the United States. I assert that this is not only unconstitutional, but also would do little to nothing to combat mass gun violence.</w:t>
+        <w:t>With all the major shootings that have taken place recently, in the US and abroad, there has been an increased call for gun control in the United States.</w:t>
       </w:r>
     </w:p>
     <w:p>
@@ -2485,7 +2562,15 @@
         <w:t>Text without</w:t>
       </w:r>
       <w:r>
-        <w:t xml:space="preserve"> line breaks and only a few transitional word is segmented by aspects.</w:t>
+        <w:t xml:space="preserve"> line breaks and only a few transitional </w:t>
+      </w:r>
+      <w:proofErr w:type="gramStart"/>
+      <w:r>
+        <w:t>word</w:t>
+      </w:r>
+      <w:proofErr w:type="gramEnd"/>
+      <w:r>
+        <w:t xml:space="preserve"> is segmented by aspects.</w:t>
       </w:r>
     </w:p>
     <w:p>

</xml_diff>

<commit_message>
Added segment label rule.
</commit_message>
<xml_diff>
--- a/Annotation_guidelines.docx
+++ b/Annotation_guidelines.docx
@@ -317,15 +317,7 @@
         </w:numPr>
       </w:pPr>
       <w:r>
-        <w:t xml:space="preserve">guns </w:t>
-      </w:r>
-      <w:proofErr w:type="gramStart"/>
-      <w:r>
-        <w:t>don’t</w:t>
-      </w:r>
-      <w:proofErr w:type="gramEnd"/>
-      <w:r>
-        <w:t xml:space="preserve"> kill people – people kill people</w:t>
+        <w:t>guns don’t kill people – people kill people</w:t>
       </w:r>
     </w:p>
     <w:p>
@@ -620,16 +612,8 @@
           <w:rPr>
             <w:rStyle w:val="Hyperlink"/>
           </w:rPr>
-          <w:t>https://github.com/anna---10/</w:t>
+          <w:t>https://github.com/anna---10/YEDDASeg.git</w:t>
         </w:r>
-        <w:proofErr w:type="spellStart"/>
-        <w:r>
-          <w:rPr>
-            <w:rStyle w:val="Hyperlink"/>
-          </w:rPr>
-          <w:t>YEDDASeg.git</w:t>
-        </w:r>
-        <w:proofErr w:type="spellEnd"/>
       </w:hyperlink>
       <w:r>
         <w:t xml:space="preserve"> </w:t>
@@ -702,15 +686,7 @@
       </w:r>
       <w:r>
         <w:tab/>
-        <w:t xml:space="preserve">Place the cursor within the existing label and press the key </w:t>
-      </w:r>
-      <w:proofErr w:type="gramStart"/>
-      <w:r>
-        <w:t>of</w:t>
-      </w:r>
-      <w:proofErr w:type="gramEnd"/>
-      <w:r>
-        <w:t xml:space="preserve"> the new label</w:t>
+        <w:t>Place the cursor within the existing label and press the key of the new label</w:t>
       </w:r>
     </w:p>
     <w:p>
@@ -814,28 +790,364 @@
         <w:t xml:space="preserve"> into </w:t>
       </w:r>
       <w:r>
-        <w:t xml:space="preserve">your folder </w:t>
-      </w:r>
-      <w:proofErr w:type="spellStart"/>
-      <w:r>
+        <w:t>your folder</w:t>
+      </w:r>
+    </w:p>
+    <w:p>
+      <w:pPr>
+        <w:pStyle w:val="Listenabsatz"/>
+        <w:numPr>
+          <w:ilvl w:val="1"/>
+          <w:numId w:val="5"/>
+        </w:numPr>
+      </w:pPr>
+      <w:r>
+        <w:t>Use Git ADD, COMMIT and PUSH to update these changes</w:t>
+      </w:r>
+    </w:p>
+    <w:p>
+      <w:pPr>
+        <w:pStyle w:val="Listenabsatz"/>
+        <w:numPr>
+          <w:ilvl w:val="0"/>
+          <w:numId w:val="5"/>
+        </w:numPr>
+      </w:pPr>
+      <w:r>
+        <w:t>Annotate the documents</w:t>
+      </w:r>
+      <w:r>
+        <w:t xml:space="preserve"> in your folder</w:t>
+      </w:r>
+    </w:p>
+    <w:p>
+      <w:pPr>
+        <w:pStyle w:val="Listenabsatz"/>
+        <w:numPr>
+          <w:ilvl w:val="1"/>
+          <w:numId w:val="5"/>
+        </w:numPr>
+      </w:pPr>
+      <w:r>
+        <w:t>Add document label</w:t>
+      </w:r>
+      <w:r>
+        <w:t xml:space="preserve"> (see below for details)</w:t>
+      </w:r>
+    </w:p>
+    <w:p>
+      <w:pPr>
+        <w:pStyle w:val="Listenabsatz"/>
+        <w:numPr>
+          <w:ilvl w:val="1"/>
+          <w:numId w:val="5"/>
+        </w:numPr>
+      </w:pPr>
+      <w:r>
+        <w:t>Add segment labels i</w:t>
+      </w:r>
+      <w:r>
+        <w:t xml:space="preserve">f </w:t>
+      </w:r>
+      <w:r>
+        <w:t xml:space="preserve">document quality is </w:t>
+      </w:r>
+      <w:r>
+        <w:t>medium or high</w:t>
+      </w:r>
+      <w:r>
+        <w:t xml:space="preserve"> (see below for details</w:t>
+      </w:r>
+      <w:r>
+        <w:t>)</w:t>
+      </w:r>
+    </w:p>
+    <w:p>
+      <w:pPr>
+        <w:pStyle w:val="Listenabsatz"/>
+        <w:numPr>
+          <w:ilvl w:val="1"/>
+          <w:numId w:val="5"/>
+        </w:numPr>
+      </w:pPr>
+      <w:r>
+        <w:t>Save the document</w:t>
+      </w:r>
+    </w:p>
+    <w:p>
+      <w:pPr>
+        <w:pStyle w:val="Listenabsatz"/>
+        <w:numPr>
+          <w:ilvl w:val="2"/>
+          <w:numId w:val="5"/>
+        </w:numPr>
+      </w:pPr>
+      <w:r>
+        <w:t xml:space="preserve">If the same document is loaded again, the </w:t>
+      </w:r>
+      <w:r>
+        <w:t>previous annotation will disappear</w:t>
+      </w:r>
+    </w:p>
+    <w:p>
+      <w:pPr>
+        <w:pStyle w:val="Listenabsatz"/>
+        <w:numPr>
+          <w:ilvl w:val="2"/>
+          <w:numId w:val="5"/>
+        </w:numPr>
+      </w:pPr>
+      <w:r>
+        <w:t>Thus</w:t>
+      </w:r>
+      <w:r>
+        <w:t>,</w:t>
+      </w:r>
+      <w:r>
+        <w:t xml:space="preserve"> open every document only once if you want to keep the annotations</w:t>
+      </w:r>
+    </w:p>
+    <w:p>
+      <w:pPr>
+        <w:pStyle w:val="Listenabsatz"/>
+        <w:numPr>
+          <w:ilvl w:val="0"/>
+          <w:numId w:val="5"/>
+        </w:numPr>
+      </w:pPr>
+      <w:r>
+        <w:t xml:space="preserve">Use Git ADD, COMMIT and PUSH </w:t>
+      </w:r>
+      <w:r>
+        <w:t xml:space="preserve">again </w:t>
+      </w:r>
+      <w:r>
+        <w:t xml:space="preserve">to </w:t>
+      </w:r>
+      <w:r>
+        <w:t>upload you</w:t>
+      </w:r>
+      <w:r>
+        <w:t>r</w:t>
+      </w:r>
+      <w:r>
+        <w:t xml:space="preserve"> annotations</w:t>
+      </w:r>
+    </w:p>
+    <w:p>
+      <w:r>
+        <w:rPr>
+          <w:b/>
+          <w:bCs/>
+        </w:rPr>
+        <w:t>3</w:t>
+      </w:r>
+      <w:r>
+        <w:rPr>
+          <w:b/>
+          <w:bCs/>
+        </w:rPr>
+        <w:t>. Add d</w:t>
+      </w:r>
+      <w:r>
+        <w:rPr>
+          <w:b/>
+          <w:bCs/>
+        </w:rPr>
+        <w:t>ocument labels</w:t>
+      </w:r>
+      <w:r>
+        <w:t xml:space="preserve"> (</w:t>
+      </w:r>
+      <w:r>
+        <w:t>&lt;low quality&gt;</w:t>
+      </w:r>
+      <w:r>
+        <w:t>, &lt;medium quality&gt;, and &lt;high quality&gt;</w:t>
+      </w:r>
+      <w:r>
+        <w:t>)</w:t>
+      </w:r>
+    </w:p>
+    <w:p>
+      <w:r>
+        <w:t>To be placed at the very beginning of the document</w:t>
+      </w:r>
+    </w:p>
+    <w:p>
+      <w:pPr>
+        <w:pStyle w:val="Listenabsatz"/>
+        <w:numPr>
+          <w:ilvl w:val="0"/>
+          <w:numId w:val="8"/>
+        </w:numPr>
+        <w:rPr>
+          <w:u w:val="single"/>
+        </w:rPr>
+      </w:pPr>
+      <w:r>
+        <w:t>&lt;low quality&gt;</w:t>
+      </w:r>
+      <w:r>
+        <w:t xml:space="preserve"> documents are documents that </w:t>
+      </w:r>
+      <w:r>
+        <w:t>are not to</w:t>
+      </w:r>
+      <w:r>
+        <w:t xml:space="preserve"> be considered in the training process</w:t>
+      </w:r>
+      <w:r>
+        <w:t xml:space="preserve"> because they are </w:t>
+      </w:r>
+      <w:r>
+        <w:t>either</w:t>
+      </w:r>
+      <w:r>
+        <w:t xml:space="preserve"> </w:t>
+      </w:r>
+      <w:r>
+        <w:rPr>
+          <w:u w:val="single"/>
+        </w:rPr>
+        <w:t>nonsense</w:t>
+      </w:r>
+    </w:p>
+    <w:p>
+      <w:pPr>
+        <w:pStyle w:val="Listenabsatz"/>
+        <w:numPr>
+          <w:ilvl w:val="1"/>
+          <w:numId w:val="1"/>
+        </w:numPr>
         <w:rPr>
           <w:i/>
           <w:iCs/>
         </w:rPr>
-        <w:t>AnnotatorXY</w:t>
-      </w:r>
-      <w:proofErr w:type="spellEnd"/>
+      </w:pPr>
+      <w:r>
+        <w:rPr>
+          <w:i/>
+          <w:iCs/>
+        </w:rPr>
+        <w:t>I’m a panda</w:t>
+      </w:r>
     </w:p>
     <w:p>
       <w:pPr>
         <w:pStyle w:val="Listenabsatz"/>
         <w:numPr>
           <w:ilvl w:val="1"/>
-          <w:numId w:val="5"/>
-        </w:numPr>
-      </w:pPr>
-      <w:r>
-        <w:t>Use Git ADD, COMMIT and PUSH to update these changes</w:t>
+          <w:numId w:val="1"/>
+        </w:numPr>
+        <w:rPr>
+          <w:i/>
+          <w:iCs/>
+        </w:rPr>
+      </w:pPr>
+      <w:r>
+        <w:rPr>
+          <w:i/>
+          <w:iCs/>
+        </w:rPr>
+        <w:t>Unicorns, Rainbows, Obama, and Randomness</w:t>
+      </w:r>
+    </w:p>
+    <w:p>
+      <w:pPr>
+        <w:pStyle w:val="Listenabsatz"/>
+        <w:numPr>
+          <w:ilvl w:val="1"/>
+          <w:numId w:val="1"/>
+        </w:numPr>
+        <w:rPr>
+          <w:i/>
+          <w:iCs/>
+        </w:rPr>
+      </w:pPr>
+      <w:r>
+        <w:rPr>
+          <w:i/>
+          <w:iCs/>
+        </w:rPr>
+        <w:t>It is probable that Adolf Hitler still lives</w:t>
+      </w:r>
+    </w:p>
+    <w:p>
+      <w:pPr>
+        <w:ind w:firstLine="720"/>
+      </w:pPr>
+      <w:r>
+        <w:t>or grammatically</w:t>
+      </w:r>
+      <w:r>
+        <w:t xml:space="preserve"> of </w:t>
+      </w:r>
+      <w:r>
+        <w:rPr>
+          <w:u w:val="single"/>
+        </w:rPr>
+        <w:t>very poor qualit</w:t>
+      </w:r>
+      <w:r>
+        <w:rPr>
+          <w:u w:val="single"/>
+        </w:rPr>
+        <w:t>y</w:t>
+      </w:r>
+      <w:r>
+        <w:t xml:space="preserve"> and thus not comprehensible</w:t>
+      </w:r>
+    </w:p>
+    <w:p>
+      <w:pPr>
+        <w:pStyle w:val="Listenabsatz"/>
+        <w:numPr>
+          <w:ilvl w:val="1"/>
+          <w:numId w:val="1"/>
+        </w:numPr>
+        <w:rPr>
+          <w:i/>
+          <w:iCs/>
+        </w:rPr>
+      </w:pPr>
+      <w:r>
+        <w:rPr>
+          <w:i/>
+          <w:iCs/>
+        </w:rPr>
+        <w:t>Exercising is not the thing recess is and how could it raise obesity kids can just sneak food outside and just eat it JAYQUAN i know a lot of people that do that and at recess kids don't usually don't run they just walk around and do nothing and that's just it and its stupid to just go outside and just because you don't go outside dose not mean that kids cant go outside at home you can not do certain stuff at school recess like bring your phone.</w:t>
+      </w:r>
+    </w:p>
+    <w:p>
+      <w:pPr>
+        <w:pStyle w:val="Listenabsatz"/>
+        <w:numPr>
+          <w:ilvl w:val="1"/>
+          <w:numId w:val="1"/>
+        </w:numPr>
+        <w:rPr>
+          <w:i/>
+          <w:iCs/>
+        </w:rPr>
+      </w:pPr>
+      <w:r>
+        <w:rPr>
+          <w:i/>
+          <w:iCs/>
+        </w:rPr>
+        <w:t xml:space="preserve">First of all thier should be one way the human race should praise for or thier will think of themselfs as kings so god is real on a level but he is a sprit... </w:t>
+      </w:r>
+    </w:p>
+    <w:p>
+      <w:pPr>
+        <w:ind w:left="360" w:firstLine="360"/>
+      </w:pPr>
+      <w:r>
+        <w:t>N</w:t>
+      </w:r>
+      <w:r>
+        <w:t>o segment labels will be considered in combination with this document label</w:t>
       </w:r>
     </w:p>
     <w:p>
@@ -843,101 +1155,56 @@
         <w:pStyle w:val="Listenabsatz"/>
         <w:numPr>
           <w:ilvl w:val="0"/>
-          <w:numId w:val="5"/>
-        </w:numPr>
-      </w:pPr>
-      <w:r>
-        <w:t>Annotate the documents</w:t>
-      </w:r>
-      <w:r>
-        <w:t xml:space="preserve"> in your folder</w:t>
-      </w:r>
-    </w:p>
-    <w:p>
-      <w:pPr>
-        <w:pStyle w:val="Listenabsatz"/>
-        <w:numPr>
-          <w:ilvl w:val="1"/>
-          <w:numId w:val="5"/>
-        </w:numPr>
-      </w:pPr>
-      <w:r>
-        <w:t>Add document label</w:t>
-      </w:r>
-      <w:r>
-        <w:t xml:space="preserve"> (see below for details)</w:t>
-      </w:r>
-    </w:p>
-    <w:p>
-      <w:pPr>
-        <w:pStyle w:val="Listenabsatz"/>
-        <w:numPr>
-          <w:ilvl w:val="1"/>
-          <w:numId w:val="5"/>
-        </w:numPr>
-      </w:pPr>
-      <w:r>
-        <w:t>Add segment labels i</w:t>
-      </w:r>
-      <w:r>
-        <w:t xml:space="preserve">f </w:t>
-      </w:r>
-      <w:r>
-        <w:t xml:space="preserve">document quality is </w:t>
-      </w:r>
-      <w:r>
-        <w:t>medium or high</w:t>
-      </w:r>
-      <w:r>
-        <w:t xml:space="preserve"> (see below for details</w:t>
-      </w:r>
-      <w:r>
-        <w:t>)</w:t>
-      </w:r>
-    </w:p>
-    <w:p>
-      <w:pPr>
-        <w:pStyle w:val="Listenabsatz"/>
-        <w:numPr>
-          <w:ilvl w:val="1"/>
-          <w:numId w:val="5"/>
-        </w:numPr>
-      </w:pPr>
-      <w:r>
-        <w:t>Save the document</w:t>
-      </w:r>
-    </w:p>
-    <w:p>
-      <w:pPr>
-        <w:pStyle w:val="Listenabsatz"/>
-        <w:numPr>
-          <w:ilvl w:val="2"/>
-          <w:numId w:val="5"/>
-        </w:numPr>
-      </w:pPr>
-      <w:r>
-        <w:t xml:space="preserve">If the same document is loaded again, the </w:t>
-      </w:r>
-      <w:r>
-        <w:t>previous annotation will disappear</w:t>
-      </w:r>
-    </w:p>
-    <w:p>
-      <w:pPr>
-        <w:pStyle w:val="Listenabsatz"/>
-        <w:numPr>
-          <w:ilvl w:val="2"/>
-          <w:numId w:val="5"/>
-        </w:numPr>
-      </w:pPr>
-      <w:r>
-        <w:t>Thus</w:t>
-      </w:r>
-      <w:r>
-        <w:t>,</w:t>
-      </w:r>
-      <w:r>
-        <w:t xml:space="preserve"> open every document only once if you want to keep the annotations</w:t>
+          <w:numId w:val="8"/>
+        </w:numPr>
+      </w:pPr>
+      <w:r>
+        <w:t xml:space="preserve">&lt;high quality&gt; documents show a </w:t>
+      </w:r>
+      <w:r>
+        <w:t>well-structured</w:t>
+      </w:r>
+      <w:r>
+        <w:t xml:space="preserve"> argumentation and good grammar and spelling. Arguments are </w:t>
+      </w:r>
+      <w:r>
+        <w:t>precise and supported by evidence</w:t>
+      </w:r>
+      <w:r>
+        <w:t>.</w:t>
+      </w:r>
+      <w:r>
+        <w:t xml:space="preserve"> </w:t>
+      </w:r>
+      <w:r>
+        <w:t>The</w:t>
+      </w:r>
+      <w:r>
+        <w:t xml:space="preserve"> </w:t>
+      </w:r>
+      <w:r>
+        <w:t xml:space="preserve">text </w:t>
+      </w:r>
+      <w:r>
+        <w:t>stand</w:t>
+      </w:r>
+      <w:r>
+        <w:t xml:space="preserve">s </w:t>
+      </w:r>
+      <w:r>
+        <w:t xml:space="preserve">out </w:t>
+      </w:r>
+      <w:r>
+        <w:t>by being good enough to be used</w:t>
+      </w:r>
+      <w:r>
+        <w:t xml:space="preserve"> in a </w:t>
+      </w:r>
+      <w:r>
+        <w:t>school essay</w:t>
+      </w:r>
+      <w:r>
+        <w:t>.</w:t>
       </w:r>
     </w:p>
     <w:p>
@@ -945,26 +1212,39 @@
         <w:pStyle w:val="Listenabsatz"/>
         <w:numPr>
           <w:ilvl w:val="0"/>
-          <w:numId w:val="5"/>
-        </w:numPr>
-      </w:pPr>
-      <w:r>
-        <w:t xml:space="preserve">Use Git ADD, COMMIT and PUSH </w:t>
-      </w:r>
-      <w:r>
-        <w:t xml:space="preserve">again </w:t>
-      </w:r>
-      <w:r>
-        <w:t xml:space="preserve">to </w:t>
-      </w:r>
-      <w:r>
-        <w:t>upload you</w:t>
-      </w:r>
-      <w:r>
-        <w:t>r</w:t>
-      </w:r>
-      <w:r>
-        <w:t xml:space="preserve"> annotations</w:t>
+          <w:numId w:val="8"/>
+        </w:numPr>
+      </w:pPr>
+      <w:r>
+        <w:lastRenderedPageBreak/>
+        <w:t xml:space="preserve">Most documents </w:t>
+      </w:r>
+      <w:r>
+        <w:t xml:space="preserve">however </w:t>
+      </w:r>
+      <w:r>
+        <w:t xml:space="preserve">will match the </w:t>
+      </w:r>
+      <w:r>
+        <w:t>&lt;medium quality&gt; document</w:t>
+      </w:r>
+      <w:r>
+        <w:t xml:space="preserve"> label</w:t>
+      </w:r>
+      <w:r>
+        <w:t xml:space="preserve"> and are identified by being neither of low quality nor of high quality. </w:t>
+      </w:r>
+      <w:r>
+        <w:t xml:space="preserve">E.g. they do make some </w:t>
+      </w:r>
+      <w:r>
+        <w:t>points,</w:t>
+      </w:r>
+      <w:r>
+        <w:t xml:space="preserve"> but claims are not always supported by evidence, grammar and spelling could be better, they wander off the subject too much, etc.</w:t>
+      </w:r>
+      <w:r>
+        <w:t xml:space="preserve"> (examples are given on the following pages)</w:t>
       </w:r>
     </w:p>
     <w:p>
@@ -973,38 +1253,41 @@
           <w:b/>
           <w:bCs/>
         </w:rPr>
-        <w:t>3</w:t>
+        <w:t>4. Add s</w:t>
       </w:r>
       <w:r>
         <w:rPr>
           <w:b/>
           <w:bCs/>
         </w:rPr>
-        <w:t>. Add d</w:t>
+        <w:t>egment labels</w:t>
       </w:r>
       <w:r>
         <w:rPr>
           <w:b/>
           <w:bCs/>
         </w:rPr>
-        <w:t>ocument labels</w:t>
-      </w:r>
-      <w:r>
-        <w:t xml:space="preserve"> (</w:t>
-      </w:r>
-      <w:r>
-        <w:t>&lt;low quality&gt;</w:t>
-      </w:r>
-      <w:r>
-        <w:t>, &lt;medium quality&gt;, and &lt;high quality&gt;</w:t>
+        <w:t xml:space="preserve"> </w:t>
+      </w:r>
+      <w:r>
+        <w:t>(</w:t>
+      </w:r>
+      <w:r>
+        <w:t>&lt;aspectXY&gt;, &lt;conclusion&gt;, &lt;outside of argumentation&gt;</w:t>
       </w:r>
       <w:r>
         <w:t>)</w:t>
       </w:r>
     </w:p>
     <w:p>
-      <w:r>
-        <w:t>To be placed at the very beginning of the document</w:t>
+      <w:pPr>
+        <w:ind w:firstLine="360"/>
+      </w:pPr>
+      <w:r>
+        <w:t>A</w:t>
+      </w:r>
+      <w:r>
+        <w:t>re to be placed in front of the starting word of the segment</w:t>
       </w:r>
     </w:p>
     <w:p>
@@ -1012,38 +1295,125 @@
         <w:pStyle w:val="Listenabsatz"/>
         <w:numPr>
           <w:ilvl w:val="0"/>
-          <w:numId w:val="8"/>
-        </w:numPr>
+          <w:numId w:val="1"/>
+        </w:numPr>
+      </w:pPr>
+      <w:r>
+        <w:t xml:space="preserve">A segment </w:t>
+      </w:r>
+      <w:r>
+        <w:t xml:space="preserve">is </w:t>
+      </w:r>
+      <w:r>
         <w:rPr>
           <w:u w:val="single"/>
         </w:rPr>
-      </w:pPr>
-      <w:r>
-        <w:t>&lt;low quality&gt;</w:t>
-      </w:r>
-      <w:r>
-        <w:t xml:space="preserve"> documents are documents that </w:t>
-      </w:r>
-      <w:r>
-        <w:t>are not to</w:t>
-      </w:r>
-      <w:r>
-        <w:t xml:space="preserve"> be considered in the training process</w:t>
-      </w:r>
-      <w:r>
-        <w:t xml:space="preserve"> because they are </w:t>
-      </w:r>
-      <w:r>
-        <w:t>either</w:t>
+        <w:t>based on sentences</w:t>
+      </w:r>
+      <w:r>
+        <w:t xml:space="preserve"> and thus </w:t>
+      </w:r>
+      <w:r>
+        <w:t>must contain at least one sentence</w:t>
+      </w:r>
+      <w:r>
+        <w:t>!</w:t>
       </w:r>
       <w:r>
         <w:t xml:space="preserve"> </w:t>
       </w:r>
       <w:r>
+        <w:t>All text must be labeled with a segment label (in between</w:t>
+      </w:r>
+      <w:r>
+        <w:t xml:space="preserve"> the</w:t>
+      </w:r>
+      <w:r>
+        <w:t xml:space="preserve"> aspect and conclusion labels must be outside labels)</w:t>
+      </w:r>
+      <w:r>
+        <w:t>.</w:t>
+      </w:r>
+      <w:r>
+        <w:t xml:space="preserve"> The scope of a label</w:t>
+      </w:r>
+      <w:r>
+        <w:t xml:space="preserve"> is all the text until the next label.</w:t>
+      </w:r>
+    </w:p>
+    <w:p>
+      <w:pPr>
+        <w:pStyle w:val="Listenabsatz"/>
+        <w:numPr>
+          <w:ilvl w:val="0"/>
+          <w:numId w:val="9"/>
+        </w:numPr>
+      </w:pPr>
+      <w:r>
+        <w:t>&lt;aspectXY&gt; labeled segments</w:t>
+      </w:r>
+      <w:r>
+        <w:t xml:space="preserve"> are mostly argumentative and can be distinguished from segments </w:t>
+      </w:r>
+      <w:r>
+        <w:t xml:space="preserve">with other aspect labels </w:t>
+      </w:r>
+      <w:r>
+        <w:t>by addressing a different aspect of the topic</w:t>
+      </w:r>
+      <w:r>
+        <w:t xml:space="preserve"> </w:t>
+      </w:r>
+      <w:r>
+        <w:t xml:space="preserve">(see Example </w:t>
+      </w:r>
+      <w:r>
+        <w:t>[4]</w:t>
+      </w:r>
+      <w:r>
+        <w:t>)</w:t>
+      </w:r>
+      <w:r>
+        <w:t xml:space="preserve">. </w:t>
+      </w:r>
+      <w:r>
+        <w:t>However, the same aspect label might be used for different segments addressing the same aspect.</w:t>
+      </w:r>
+    </w:p>
+    <w:p>
+      <w:pPr>
+        <w:pStyle w:val="Listenabsatz"/>
+        <w:numPr>
+          <w:ilvl w:val="1"/>
+          <w:numId w:val="1"/>
+        </w:numPr>
+      </w:pPr>
+      <w:r>
+        <w:t>Look at the examples in the demotext directory and compare your annotation with the suggested one (X_explanation.txt.ann)</w:t>
+      </w:r>
+    </w:p>
+    <w:p>
+      <w:pPr>
+        <w:pStyle w:val="Listenabsatz"/>
+        <w:numPr>
+          <w:ilvl w:val="1"/>
+          <w:numId w:val="1"/>
+        </w:numPr>
+      </w:pPr>
+      <w:r>
+        <w:t xml:space="preserve">A segment must </w:t>
+      </w:r>
+      <w:r>
         <w:rPr>
           <w:u w:val="single"/>
         </w:rPr>
-        <w:t>nonsense</w:t>
+        <w:t>show a stance</w:t>
+      </w:r>
+      <w:r>
+        <w:t xml:space="preserve"> towards the topic</w:t>
+      </w:r>
+      <w:r>
+        <w:t xml:space="preserve"> (see Example [5])</w:t>
       </w:r>
     </w:p>
     <w:p>
@@ -1051,6 +1421,96 @@
         <w:pStyle w:val="Listenabsatz"/>
         <w:numPr>
           <w:ilvl w:val="1"/>
+          <w:numId w:val="1"/>
+        </w:numPr>
+      </w:pPr>
+      <w:r>
+        <w:t>The</w:t>
+      </w:r>
+      <w:r>
+        <w:rPr>
+          <w:u w:val="single"/>
+        </w:rPr>
+        <w:t xml:space="preserve"> </w:t>
+      </w:r>
+      <w:r>
+        <w:rPr>
+          <w:u w:val="single"/>
+        </w:rPr>
+        <w:t>content</w:t>
+      </w:r>
+      <w:r>
+        <w:t xml:space="preserve"> of the </w:t>
+      </w:r>
+      <w:r>
+        <w:t>statement</w:t>
+      </w:r>
+      <w:r>
+        <w:t xml:space="preserve"> must </w:t>
+      </w:r>
+      <w:r>
+        <w:t>be comprehensible without the context of the discussion</w:t>
+      </w:r>
+      <w:r>
+        <w:t xml:space="preserve"> (apart from the topic)</w:t>
+      </w:r>
+      <w:r>
+        <w:t>.</w:t>
+      </w:r>
+    </w:p>
+    <w:p>
+      <w:pPr>
+        <w:pStyle w:val="Listenabsatz"/>
+        <w:numPr>
+          <w:ilvl w:val="1"/>
+          <w:numId w:val="1"/>
+        </w:numPr>
+      </w:pPr>
+      <w:r>
+        <w:t xml:space="preserve">If </w:t>
+      </w:r>
+      <w:r>
+        <w:t>sensible</w:t>
+      </w:r>
+      <w:r>
+        <w:t>, t</w:t>
+      </w:r>
+      <w:r>
+        <w:t>he segments</w:t>
+      </w:r>
+      <w:r>
+        <w:t xml:space="preserve"> should be chosen</w:t>
+      </w:r>
+      <w:r>
+        <w:t xml:space="preserve"> along line breaks and the pregiven structure </w:t>
+      </w:r>
+      <w:r>
+        <w:t xml:space="preserve">(see Example </w:t>
+      </w:r>
+      <w:r>
+        <w:t>[1]</w:t>
+      </w:r>
+      <w:r>
+        <w:t>)</w:t>
+      </w:r>
+    </w:p>
+    <w:p>
+      <w:pPr>
+        <w:pStyle w:val="Listenabsatz"/>
+        <w:numPr>
+          <w:ilvl w:val="1"/>
+          <w:numId w:val="1"/>
+        </w:numPr>
+      </w:pPr>
+      <w:r>
+        <w:t>If there is something like “Point 1”, “1)”, “Argument A.” used by the authors to structure the argumentation, include this within the &lt;aspectXY&gt; segment, don’t label it as outside even if there is a little bit of outside talk like in this case:</w:t>
+      </w:r>
+    </w:p>
+    <w:p>
+      <w:pPr>
+        <w:pStyle w:val="Listenabsatz"/>
+        <w:numPr>
+          <w:ilvl w:val="2"/>
           <w:numId w:val="1"/>
         </w:numPr>
         <w:rPr>
@@ -1058,21 +1518,160 @@
           <w:iCs/>
         </w:rPr>
       </w:pPr>
-      <w:proofErr w:type="gramStart"/>
       <w:r>
         <w:rPr>
           <w:i/>
           <w:iCs/>
         </w:rPr>
-        <w:t>I’m</w:t>
-      </w:r>
-      <w:proofErr w:type="gramEnd"/>
-      <w:r>
+        <w:t>B. So what. The leaders in a Geniocracy would be incredibly selfish…</w:t>
+      </w:r>
+    </w:p>
+    <w:p>
+      <w:pPr>
+        <w:pStyle w:val="Listenabsatz"/>
+        <w:numPr>
+          <w:ilvl w:val="2"/>
+          <w:numId w:val="1"/>
+        </w:numPr>
         <w:rPr>
           <w:i/>
           <w:iCs/>
         </w:rPr>
-        <w:t xml:space="preserve"> a panda</w:t>
+      </w:pPr>
+      <w:r>
+        <w:t>Be consistent with this within a document</w:t>
+      </w:r>
+    </w:p>
+    <w:p>
+      <w:pPr>
+        <w:pStyle w:val="Listenabsatz"/>
+        <w:numPr>
+          <w:ilvl w:val="1"/>
+          <w:numId w:val="1"/>
+        </w:numPr>
+      </w:pPr>
+      <w:r>
+        <w:t>Also, if sensible, try to include transitional words like “First”, “Second”, “Next” within one segment</w:t>
+      </w:r>
+      <w:r>
+        <w:t xml:space="preserve"> as they indicate a start of a new point </w:t>
+      </w:r>
+      <w:r>
+        <w:t xml:space="preserve">(see Example </w:t>
+      </w:r>
+      <w:r>
+        <w:t>[3]</w:t>
+      </w:r>
+      <w:r>
+        <w:t>)</w:t>
+      </w:r>
+    </w:p>
+    <w:p>
+      <w:pPr>
+        <w:pStyle w:val="Listenabsatz"/>
+        <w:numPr>
+          <w:ilvl w:val="1"/>
+          <w:numId w:val="1"/>
+        </w:numPr>
+      </w:pPr>
+      <w:r>
+        <w:t xml:space="preserve">Go over your annotation at least once again to </w:t>
+      </w:r>
+      <w:r>
+        <w:t>decide on the aspect labels</w:t>
+      </w:r>
+    </w:p>
+    <w:p>
+      <w:pPr>
+        <w:pStyle w:val="Listenabsatz"/>
+        <w:numPr>
+          <w:ilvl w:val="1"/>
+          <w:numId w:val="1"/>
+        </w:numPr>
+      </w:pPr>
+      <w:r>
+        <w:t xml:space="preserve">Citations of the opponent, only if </w:t>
+      </w:r>
+      <w:r>
+        <w:t xml:space="preserve">not </w:t>
+      </w:r>
+      <w:r>
+        <w:t xml:space="preserve">meeting the </w:t>
+      </w:r>
+      <w:r>
+        <w:t>&lt;outside of argumentation</w:t>
+      </w:r>
+      <w:r>
+        <w:t xml:space="preserve">&gt; </w:t>
+      </w:r>
+      <w:r>
+        <w:t>criteria (see point C. below)</w:t>
+      </w:r>
+      <w:r>
+        <w:t xml:space="preserve"> </w:t>
+      </w:r>
+      <w:r>
+        <w:t xml:space="preserve">should </w:t>
+      </w:r>
+      <w:r>
+        <w:t xml:space="preserve">also </w:t>
+      </w:r>
+      <w:r>
+        <w:t>be labeled with an &lt;aspectXY&gt; label.</w:t>
+      </w:r>
+    </w:p>
+    <w:p>
+      <w:pPr>
+        <w:pStyle w:val="Listenabsatz"/>
+        <w:numPr>
+          <w:ilvl w:val="0"/>
+          <w:numId w:val="9"/>
+        </w:numPr>
+      </w:pPr>
+      <w:r>
+        <w:t xml:space="preserve">The </w:t>
+      </w:r>
+      <w:r>
+        <w:t>&lt;conclusion&gt; label is to be chosen for sentences</w:t>
+      </w:r>
+      <w:r>
+        <w:t xml:space="preserve"> concluding the whole document</w:t>
+      </w:r>
+      <w:r>
+        <w:t xml:space="preserve">. </w:t>
+      </w:r>
+      <w:r>
+        <w:t>Zero or one</w:t>
+      </w:r>
+      <w:r>
+        <w:t xml:space="preserve"> &lt;conclusion&gt; label</w:t>
+      </w:r>
+      <w:r>
+        <w:t>s</w:t>
+      </w:r>
+      <w:r>
+        <w:t xml:space="preserve"> </w:t>
+      </w:r>
+      <w:r>
+        <w:t>are</w:t>
+      </w:r>
+      <w:r>
+        <w:t xml:space="preserve"> allowed </w:t>
+      </w:r>
+      <w:r>
+        <w:t>per document</w:t>
+      </w:r>
+      <w:r>
+        <w:t>.</w:t>
+      </w:r>
+      <w:r>
+        <w:t xml:space="preserve"> Conclusions summarize the arguments an</w:t>
+      </w:r>
+      <w:r>
+        <w:t>d</w:t>
+      </w:r>
+      <w:r>
+        <w:t xml:space="preserve"> thus either appear at the beginning or the end of an argumentation.</w:t>
       </w:r>
     </w:p>
     <w:p>
@@ -1092,7 +1691,7 @@
           <w:i/>
           <w:iCs/>
         </w:rPr>
-        <w:t>Unicorns, Rainbows, Obama, and Randomness</w:t>
+        <w:t>If humans can change their definition of marriage as they please and there is no reason NOT to change it, why should we keep our laws about marriage the same?</w:t>
       </w:r>
     </w:p>
     <w:p>
@@ -1112,33 +1711,7 @@
           <w:i/>
           <w:iCs/>
         </w:rPr>
-        <w:t>It is probable that Adolf Hitler still lives</w:t>
-      </w:r>
-    </w:p>
-    <w:p>
-      <w:pPr>
-        <w:ind w:firstLine="720"/>
-      </w:pPr>
-      <w:r>
-        <w:t>or grammatically</w:t>
-      </w:r>
-      <w:r>
-        <w:t xml:space="preserve"> of </w:t>
-      </w:r>
-      <w:r>
-        <w:rPr>
-          <w:u w:val="single"/>
-        </w:rPr>
-        <w:t>very poor qualit</w:t>
-      </w:r>
-      <w:r>
-        <w:rPr>
-          <w:u w:val="single"/>
-        </w:rPr>
-        <w:t>y</w:t>
-      </w:r>
-      <w:r>
-        <w:t xml:space="preserve"> and thus not comprehensible</w:t>
+        <w:t>Every able-bodied citizen in the US should attain at least 1 year of military training before the age of 24.</w:t>
       </w:r>
     </w:p>
     <w:p>
@@ -1158,71 +1731,187 @@
           <w:i/>
           <w:iCs/>
         </w:rPr>
-        <w:t xml:space="preserve">Exercising is not the thing recess is and how could it raise obesity kids can just sneak food outside and just eat it JAYQUAN </w:t>
-      </w:r>
-      <w:proofErr w:type="spellStart"/>
-      <w:r>
+        <w:t>I assert that this is not only unconstitutional, but also would do little to nothing to combat mass gun violence.</w:t>
+      </w:r>
+    </w:p>
+    <w:p>
+      <w:pPr>
+        <w:pStyle w:val="Listenabsatz"/>
+        <w:numPr>
+          <w:ilvl w:val="0"/>
+          <w:numId w:val="9"/>
+        </w:numPr>
+      </w:pPr>
+      <w:r>
+        <w:t xml:space="preserve">The </w:t>
+      </w:r>
+      <w:r>
+        <w:t>&lt;outside of argumentation</w:t>
+      </w:r>
+      <w:r>
+        <w:t xml:space="preserve">&gt; </w:t>
+      </w:r>
+      <w:r>
+        <w:t xml:space="preserve">label </w:t>
+      </w:r>
+      <w:r>
+        <w:t>label</w:t>
+      </w:r>
+      <w:r>
+        <w:t>s e.g.</w:t>
+      </w:r>
+      <w:r>
+        <w:t xml:space="preserve"> </w:t>
+      </w:r>
+      <w:r>
+        <w:t>URLs</w:t>
+      </w:r>
+      <w:r>
+        <w:t>, sentences addressing the opponent or the voters</w:t>
+      </w:r>
+      <w:r>
+        <w:t xml:space="preserve"> like</w:t>
+      </w:r>
+    </w:p>
+    <w:p>
+      <w:pPr>
+        <w:pStyle w:val="Listenabsatz"/>
+        <w:numPr>
+          <w:ilvl w:val="1"/>
+          <w:numId w:val="1"/>
+        </w:numPr>
         <w:rPr>
           <w:i/>
           <w:iCs/>
         </w:rPr>
-        <w:t>i</w:t>
-      </w:r>
-      <w:proofErr w:type="spellEnd"/>
+      </w:pPr>
       <w:r>
         <w:rPr>
           <w:i/>
           <w:iCs/>
         </w:rPr>
-        <w:t xml:space="preserve"> know a lot of people that do that and at recess kids don't usually don't run they just walk around and do nothing and that's just it and its stupid to just go outside and just because you don't go outside </w:t>
-      </w:r>
-      <w:proofErr w:type="spellStart"/>
+        <w:t xml:space="preserve">I actually thought round 3 was the last round for some odd reason and treated it as such. I don't think there really is much to say here without bringing in new </w:t>
+      </w:r>
       <w:r>
         <w:rPr>
           <w:i/>
           <w:iCs/>
         </w:rPr>
-        <w:t>dose</w:t>
-      </w:r>
-      <w:proofErr w:type="spellEnd"/>
+        <w:t>evidence</w:t>
+      </w:r>
       <w:r>
         <w:rPr>
           <w:i/>
           <w:iCs/>
         </w:rPr>
-        <w:t xml:space="preserve"> not mean that kids </w:t>
-      </w:r>
-      <w:proofErr w:type="spellStart"/>
-      <w:r>
+        <w:t xml:space="preserve"> so I'll just go over a few important points.</w:t>
+      </w:r>
+    </w:p>
+    <w:p>
+      <w:pPr>
+        <w:pStyle w:val="Listenabsatz"/>
+        <w:numPr>
+          <w:ilvl w:val="1"/>
+          <w:numId w:val="1"/>
+        </w:numPr>
         <w:rPr>
           <w:i/>
           <w:iCs/>
         </w:rPr>
-        <w:t>cant</w:t>
-      </w:r>
-      <w:proofErr w:type="spellEnd"/>
+      </w:pPr>
       <w:r>
         <w:rPr>
           <w:i/>
           <w:iCs/>
         </w:rPr>
-        <w:t xml:space="preserve"> go outside at home you </w:t>
-      </w:r>
-      <w:proofErr w:type="spellStart"/>
+        <w:t>you still have not responded to my points about the poor earlier. food, health care, perhaps shelter. please refer to my analogies and points in my first post.</w:t>
+      </w:r>
+    </w:p>
+    <w:p>
+      <w:pPr>
+        <w:pStyle w:val="Listenabsatz"/>
+      </w:pPr>
+      <w:r>
+        <w:t xml:space="preserve">mere definitions </w:t>
+      </w:r>
+      <w:r>
+        <w:t>like</w:t>
+      </w:r>
+    </w:p>
+    <w:p>
+      <w:pPr>
+        <w:pStyle w:val="Listenabsatz"/>
+        <w:numPr>
+          <w:ilvl w:val="1"/>
+          <w:numId w:val="1"/>
+        </w:numPr>
+      </w:pPr>
       <w:r>
         <w:rPr>
           <w:i/>
           <w:iCs/>
         </w:rPr>
-        <w:t>can not</w:t>
-      </w:r>
-      <w:proofErr w:type="spellEnd"/>
+        <w:lastRenderedPageBreak/>
+        <w:t>gentrification-the change in the character of a traditionally working-class area following an influx of new middle-class residents.</w:t>
+      </w:r>
+    </w:p>
+    <w:p>
+      <w:pPr>
+        <w:pStyle w:val="Listenabsatz"/>
+      </w:pPr>
+      <w:r>
+        <w:t>or segments describing the background but not being argumentative</w:t>
+      </w:r>
+      <w:r>
+        <w:t xml:space="preserve"> like</w:t>
+      </w:r>
+    </w:p>
+    <w:p>
+      <w:pPr>
+        <w:pStyle w:val="Listenabsatz"/>
+        <w:numPr>
+          <w:ilvl w:val="1"/>
+          <w:numId w:val="1"/>
+        </w:numPr>
+      </w:pPr>
       <w:r>
         <w:rPr>
           <w:i/>
           <w:iCs/>
         </w:rPr>
-        <w:t xml:space="preserve"> do certain stuff at school recess like bring your phone.</w:t>
+        <w:t>With all the major shootings that have taken place recently, in the US and abroad, there has been an increased call for gun control in the United States.</w:t>
+      </w:r>
+    </w:p>
+    <w:p>
+      <w:pPr>
+        <w:pStyle w:val="Listenabsatz"/>
+      </w:pPr>
+      <w:r>
+        <w:t xml:space="preserve">and </w:t>
+      </w:r>
+      <w:r>
+        <w:t>statement</w:t>
+      </w:r>
+      <w:r>
+        <w:t>s not making a point towards the topic</w:t>
+      </w:r>
+      <w:r>
+        <w:t xml:space="preserve"> </w:t>
+      </w:r>
+      <w:r>
+        <w:t xml:space="preserve">(see Example [2]) </w:t>
+      </w:r>
+      <w:r>
+        <w:t xml:space="preserve">or </w:t>
+      </w:r>
+      <w:r>
+        <w:t>argumentative text where the connection to the topic is not evident</w:t>
+      </w:r>
+      <w:r>
+        <w:t xml:space="preserve"> </w:t>
+      </w:r>
+      <w:r>
+        <w:t>like</w:t>
       </w:r>
     </w:p>
     <w:p>
@@ -1232,867 +1921,32 @@
           <w:ilvl w:val="1"/>
           <w:numId w:val="1"/>
         </w:numPr>
+      </w:pPr>
+      <w:r>
+        <w:t xml:space="preserve">Topic: </w:t>
+      </w:r>
+      <w:r>
+        <w:t>Prior to an abortion on a pregnant minor, a parent/guardians must be notified and give consent</w:t>
+      </w:r>
+    </w:p>
+    <w:p>
+      <w:pPr>
+        <w:pStyle w:val="Listenabsatz"/>
+        <w:ind w:left="1440"/>
         <w:rPr>
           <w:i/>
           <w:iCs/>
         </w:rPr>
       </w:pPr>
       <w:r>
+        <w:t xml:space="preserve">Text:  </w:t>
+      </w:r>
+      <w:r>
         <w:rPr>
           <w:i/>
           <w:iCs/>
         </w:rPr>
-        <w:t xml:space="preserve">First of </w:t>
-      </w:r>
-      <w:proofErr w:type="gramStart"/>
-      <w:r>
-        <w:rPr>
-          <w:i/>
-          <w:iCs/>
-        </w:rPr>
-        <w:t>all</w:t>
-      </w:r>
-      <w:proofErr w:type="gramEnd"/>
-      <w:r>
-        <w:rPr>
-          <w:i/>
-          <w:iCs/>
-        </w:rPr>
-        <w:t xml:space="preserve"> </w:t>
-      </w:r>
-      <w:proofErr w:type="spellStart"/>
-      <w:r>
-        <w:rPr>
-          <w:i/>
-          <w:iCs/>
-        </w:rPr>
-        <w:t>thier</w:t>
-      </w:r>
-      <w:proofErr w:type="spellEnd"/>
-      <w:r>
-        <w:rPr>
-          <w:i/>
-          <w:iCs/>
-        </w:rPr>
-        <w:t xml:space="preserve"> should be one way the human race should praise for or </w:t>
-      </w:r>
-      <w:proofErr w:type="spellStart"/>
-      <w:r>
-        <w:rPr>
-          <w:i/>
-          <w:iCs/>
-        </w:rPr>
-        <w:t>thier</w:t>
-      </w:r>
-      <w:proofErr w:type="spellEnd"/>
-      <w:r>
-        <w:rPr>
-          <w:i/>
-          <w:iCs/>
-        </w:rPr>
-        <w:t xml:space="preserve"> will think of </w:t>
-      </w:r>
-      <w:proofErr w:type="spellStart"/>
-      <w:r>
-        <w:rPr>
-          <w:i/>
-          <w:iCs/>
-        </w:rPr>
-        <w:t>themselfs</w:t>
-      </w:r>
-      <w:proofErr w:type="spellEnd"/>
-      <w:r>
-        <w:rPr>
-          <w:i/>
-          <w:iCs/>
-        </w:rPr>
-        <w:t xml:space="preserve"> as kings so god is real on a level but he is a sprit... </w:t>
-      </w:r>
-    </w:p>
-    <w:p>
-      <w:pPr>
-        <w:ind w:left="360" w:firstLine="360"/>
-      </w:pPr>
-      <w:r>
-        <w:t>N</w:t>
-      </w:r>
-      <w:r>
-        <w:t>o segment labels will be considered in combination with this document label</w:t>
-      </w:r>
-    </w:p>
-    <w:p>
-      <w:pPr>
-        <w:pStyle w:val="Listenabsatz"/>
-        <w:numPr>
-          <w:ilvl w:val="0"/>
-          <w:numId w:val="8"/>
-        </w:numPr>
-      </w:pPr>
-      <w:r>
-        <w:t xml:space="preserve">&lt;high quality&gt; documents show a </w:t>
-      </w:r>
-      <w:r>
-        <w:t>well-structured</w:t>
-      </w:r>
-      <w:r>
-        <w:t xml:space="preserve"> argumentation and good grammar and spelling. Arguments are </w:t>
-      </w:r>
-      <w:r>
-        <w:t>precise and supported by evidence</w:t>
-      </w:r>
-      <w:r>
-        <w:t>.</w:t>
-      </w:r>
-      <w:r>
-        <w:t xml:space="preserve"> </w:t>
-      </w:r>
-      <w:r>
-        <w:t>The</w:t>
-      </w:r>
-      <w:r>
-        <w:t xml:space="preserve"> </w:t>
-      </w:r>
-      <w:r>
-        <w:t xml:space="preserve">text </w:t>
-      </w:r>
-      <w:r>
-        <w:t>stand</w:t>
-      </w:r>
-      <w:r>
-        <w:t xml:space="preserve">s </w:t>
-      </w:r>
-      <w:r>
-        <w:t xml:space="preserve">out </w:t>
-      </w:r>
-      <w:r>
-        <w:t>by being good enough to be used</w:t>
-      </w:r>
-      <w:r>
-        <w:t xml:space="preserve"> in a </w:t>
-      </w:r>
-      <w:r>
-        <w:t>school essay</w:t>
-      </w:r>
-      <w:r>
-        <w:t>.</w:t>
-      </w:r>
-    </w:p>
-    <w:p>
-      <w:pPr>
-        <w:pStyle w:val="Listenabsatz"/>
-        <w:numPr>
-          <w:ilvl w:val="0"/>
-          <w:numId w:val="8"/>
-        </w:numPr>
-      </w:pPr>
-      <w:r>
-        <w:lastRenderedPageBreak/>
-        <w:t xml:space="preserve">Most documents </w:t>
-      </w:r>
-      <w:r>
-        <w:t xml:space="preserve">however </w:t>
-      </w:r>
-      <w:r>
-        <w:t xml:space="preserve">will match the </w:t>
-      </w:r>
-      <w:r>
-        <w:t>&lt;medium quality&gt; document</w:t>
-      </w:r>
-      <w:r>
-        <w:t xml:space="preserve"> label</w:t>
-      </w:r>
-      <w:r>
-        <w:t xml:space="preserve"> and are identified by being neither of low quality nor of high quality. </w:t>
-      </w:r>
-      <w:r>
-        <w:t xml:space="preserve">E.g. they do make some </w:t>
-      </w:r>
-      <w:r>
-        <w:t>points,</w:t>
-      </w:r>
-      <w:r>
-        <w:t xml:space="preserve"> but claims are not always supported by evidence, grammar and spelling could be better, they wander off the subject too much, etc.</w:t>
-      </w:r>
-      <w:r>
-        <w:t xml:space="preserve"> (examples are given on the following pages)</w:t>
-      </w:r>
-    </w:p>
-    <w:p>
-      <w:r>
-        <w:rPr>
-          <w:b/>
-          <w:bCs/>
-        </w:rPr>
-        <w:t>4. Add s</w:t>
-      </w:r>
-      <w:r>
-        <w:rPr>
-          <w:b/>
-          <w:bCs/>
-        </w:rPr>
-        <w:t>egment labels</w:t>
-      </w:r>
-      <w:r>
-        <w:rPr>
-          <w:b/>
-          <w:bCs/>
-        </w:rPr>
-        <w:t xml:space="preserve"> </w:t>
-      </w:r>
-      <w:r>
-        <w:t>(</w:t>
-      </w:r>
-      <w:r>
-        <w:t>&lt;</w:t>
-      </w:r>
-      <w:proofErr w:type="spellStart"/>
-      <w:r>
-        <w:t>aspectXY</w:t>
-      </w:r>
-      <w:proofErr w:type="spellEnd"/>
-      <w:r>
-        <w:t>&gt;, &lt;conclusion&gt;, &lt;outside of argumentation&gt;</w:t>
-      </w:r>
-      <w:r>
-        <w:t>)</w:t>
-      </w:r>
-    </w:p>
-    <w:p>
-      <w:pPr>
-        <w:ind w:firstLine="360"/>
-      </w:pPr>
-      <w:r>
-        <w:t>A</w:t>
-      </w:r>
-      <w:r>
-        <w:t>re to be placed in front of the starting word of the segment</w:t>
-      </w:r>
-    </w:p>
-    <w:p>
-      <w:pPr>
-        <w:pStyle w:val="Listenabsatz"/>
-        <w:numPr>
-          <w:ilvl w:val="0"/>
-          <w:numId w:val="1"/>
-        </w:numPr>
-      </w:pPr>
-      <w:r>
-        <w:t xml:space="preserve">A segment </w:t>
-      </w:r>
-      <w:r>
-        <w:t xml:space="preserve">is </w:t>
-      </w:r>
-      <w:r>
-        <w:rPr>
-          <w:u w:val="single"/>
-        </w:rPr>
-        <w:t>based on sentences</w:t>
-      </w:r>
-      <w:r>
-        <w:t xml:space="preserve"> and thus </w:t>
-      </w:r>
-      <w:r>
-        <w:t>must contain at least one sentence</w:t>
-      </w:r>
-      <w:r>
-        <w:t>!</w:t>
-      </w:r>
-      <w:r>
-        <w:t xml:space="preserve"> </w:t>
-      </w:r>
-      <w:r>
-        <w:t>All text must be labeled with a segment label (in between</w:t>
-      </w:r>
-      <w:r>
-        <w:t xml:space="preserve"> the</w:t>
-      </w:r>
-      <w:r>
-        <w:t xml:space="preserve"> aspect and conclusion labels must be outside labels)</w:t>
-      </w:r>
-    </w:p>
-    <w:p>
-      <w:pPr>
-        <w:pStyle w:val="Listenabsatz"/>
-        <w:numPr>
-          <w:ilvl w:val="0"/>
-          <w:numId w:val="9"/>
-        </w:numPr>
-      </w:pPr>
-      <w:r>
-        <w:t>&lt;</w:t>
-      </w:r>
-      <w:proofErr w:type="spellStart"/>
-      <w:r>
-        <w:t>aspectXY</w:t>
-      </w:r>
-      <w:proofErr w:type="spellEnd"/>
-      <w:r>
-        <w:t>&gt; labeled segments</w:t>
-      </w:r>
-      <w:r>
-        <w:t xml:space="preserve"> are mostly argumentative and can be distinguished from segments </w:t>
-      </w:r>
-      <w:r>
-        <w:t xml:space="preserve">with other aspect labels </w:t>
-      </w:r>
-      <w:r>
-        <w:t>by addressing a different aspect of the topic</w:t>
-      </w:r>
-      <w:r>
-        <w:t xml:space="preserve"> </w:t>
-      </w:r>
-      <w:r>
-        <w:t xml:space="preserve">(see Example </w:t>
-      </w:r>
-      <w:r>
-        <w:t>[4]</w:t>
-      </w:r>
-      <w:r>
-        <w:t>)</w:t>
-      </w:r>
-      <w:r>
-        <w:t xml:space="preserve">. </w:t>
-      </w:r>
-      <w:r>
-        <w:t>However, the same aspect label might be used for different segments addressing the same aspect.</w:t>
-      </w:r>
-    </w:p>
-    <w:p>
-      <w:pPr>
-        <w:pStyle w:val="Listenabsatz"/>
-        <w:numPr>
-          <w:ilvl w:val="1"/>
-          <w:numId w:val="1"/>
-        </w:numPr>
-      </w:pPr>
-      <w:r>
-        <w:t xml:space="preserve">Look at the examples in the </w:t>
-      </w:r>
-      <w:proofErr w:type="spellStart"/>
-      <w:r>
-        <w:t>demotext</w:t>
-      </w:r>
-      <w:proofErr w:type="spellEnd"/>
-      <w:r>
-        <w:t xml:space="preserve"> directory and compare your annotation with the suggested one (</w:t>
-      </w:r>
-      <w:proofErr w:type="spellStart"/>
-      <w:r>
-        <w:t>X_explanation.txt.ann</w:t>
-      </w:r>
-      <w:proofErr w:type="spellEnd"/>
-      <w:r>
-        <w:t>)</w:t>
-      </w:r>
-    </w:p>
-    <w:p>
-      <w:pPr>
-        <w:pStyle w:val="Listenabsatz"/>
-        <w:numPr>
-          <w:ilvl w:val="1"/>
-          <w:numId w:val="1"/>
-        </w:numPr>
-      </w:pPr>
-      <w:r>
-        <w:t xml:space="preserve">A segment must </w:t>
-      </w:r>
-      <w:r>
-        <w:rPr>
-          <w:u w:val="single"/>
-        </w:rPr>
-        <w:t>show a stance</w:t>
-      </w:r>
-      <w:r>
-        <w:t xml:space="preserve"> towards the topic</w:t>
-      </w:r>
-      <w:r>
-        <w:t xml:space="preserve"> (see Example [5])</w:t>
-      </w:r>
-    </w:p>
-    <w:p>
-      <w:pPr>
-        <w:pStyle w:val="Listenabsatz"/>
-        <w:numPr>
-          <w:ilvl w:val="1"/>
-          <w:numId w:val="1"/>
-        </w:numPr>
-      </w:pPr>
-      <w:r>
-        <w:t>The statement</w:t>
-      </w:r>
-      <w:r>
-        <w:t xml:space="preserve"> must </w:t>
-      </w:r>
-      <w:r>
-        <w:t>be comprehensible without the context of the discussion</w:t>
-      </w:r>
-      <w:r>
-        <w:t xml:space="preserve"> (apart from the topic)</w:t>
-      </w:r>
-    </w:p>
-    <w:p>
-      <w:pPr>
-        <w:pStyle w:val="Listenabsatz"/>
-        <w:numPr>
-          <w:ilvl w:val="1"/>
-          <w:numId w:val="1"/>
-        </w:numPr>
-      </w:pPr>
-      <w:r>
-        <w:t xml:space="preserve">If </w:t>
-      </w:r>
-      <w:r>
-        <w:t>sensible</w:t>
-      </w:r>
-      <w:r>
-        <w:t>, t</w:t>
-      </w:r>
-      <w:r>
-        <w:t>he segments</w:t>
-      </w:r>
-      <w:r>
-        <w:t xml:space="preserve"> should be chosen</w:t>
-      </w:r>
-      <w:r>
-        <w:t xml:space="preserve"> along line breaks and the pregiven structure (</w:t>
-      </w:r>
-      <w:r>
-        <w:t>previous point</w:t>
-      </w:r>
-      <w:r>
-        <w:t>)</w:t>
-      </w:r>
-      <w:r>
-        <w:t xml:space="preserve"> </w:t>
-      </w:r>
-      <w:r>
-        <w:t xml:space="preserve">(see Example </w:t>
-      </w:r>
-      <w:r>
-        <w:t>[1]</w:t>
-      </w:r>
-      <w:r>
-        <w:t>)</w:t>
-      </w:r>
-    </w:p>
-    <w:p>
-      <w:pPr>
-        <w:pStyle w:val="Listenabsatz"/>
-        <w:numPr>
-          <w:ilvl w:val="1"/>
-          <w:numId w:val="1"/>
-        </w:numPr>
-      </w:pPr>
-      <w:r>
-        <w:t>If there is something like “Point 1”, “1)”, “Argument A.” used by the authors to structure the argumentation, include this within the &lt;</w:t>
-      </w:r>
-      <w:proofErr w:type="spellStart"/>
-      <w:r>
-        <w:t>aspectXY</w:t>
-      </w:r>
-      <w:proofErr w:type="spellEnd"/>
-      <w:r>
-        <w:t>&gt; segment, don’t label it as outside even if there is a little bit of outside talk like in this case:</w:t>
-      </w:r>
-    </w:p>
-    <w:p>
-      <w:pPr>
-        <w:pStyle w:val="Listenabsatz"/>
-        <w:numPr>
-          <w:ilvl w:val="2"/>
-          <w:numId w:val="1"/>
-        </w:numPr>
-        <w:rPr>
-          <w:i/>
-          <w:iCs/>
-        </w:rPr>
-      </w:pPr>
-      <w:r>
-        <w:rPr>
-          <w:i/>
-          <w:iCs/>
-        </w:rPr>
-        <w:t xml:space="preserve">B. So what. The leaders in a </w:t>
-      </w:r>
-      <w:proofErr w:type="spellStart"/>
-      <w:r>
-        <w:rPr>
-          <w:i/>
-          <w:iCs/>
-        </w:rPr>
-        <w:t>Geniocracy</w:t>
-      </w:r>
-      <w:proofErr w:type="spellEnd"/>
-      <w:r>
-        <w:rPr>
-          <w:i/>
-          <w:iCs/>
-        </w:rPr>
-        <w:t xml:space="preserve"> would be incredibly selfish…</w:t>
-      </w:r>
-    </w:p>
-    <w:p>
-      <w:pPr>
-        <w:pStyle w:val="Listenabsatz"/>
-        <w:numPr>
-          <w:ilvl w:val="2"/>
-          <w:numId w:val="1"/>
-        </w:numPr>
-        <w:rPr>
-          <w:i/>
-          <w:iCs/>
-        </w:rPr>
-      </w:pPr>
-      <w:r>
-        <w:t>Be consistent with this within a document</w:t>
-      </w:r>
-    </w:p>
-    <w:p>
-      <w:pPr>
-        <w:pStyle w:val="Listenabsatz"/>
-        <w:numPr>
-          <w:ilvl w:val="1"/>
-          <w:numId w:val="1"/>
-        </w:numPr>
-      </w:pPr>
-      <w:r>
-        <w:t>Also, if sensible, try to include transitional words like “First”, “Second”, “Next” within one segment</w:t>
-      </w:r>
-      <w:r>
-        <w:t xml:space="preserve"> as they indicate a start of a new point </w:t>
-      </w:r>
-      <w:r>
-        <w:t xml:space="preserve">(see Example </w:t>
-      </w:r>
-      <w:r>
-        <w:t>[3]</w:t>
-      </w:r>
-      <w:r>
-        <w:t>)</w:t>
-      </w:r>
-    </w:p>
-    <w:p>
-      <w:pPr>
-        <w:pStyle w:val="Listenabsatz"/>
-        <w:numPr>
-          <w:ilvl w:val="1"/>
-          <w:numId w:val="1"/>
-        </w:numPr>
-      </w:pPr>
-      <w:r>
-        <w:t xml:space="preserve">Go over your annotation at least once again to </w:t>
-      </w:r>
-      <w:r>
-        <w:t>decide on the aspect labels</w:t>
-      </w:r>
-    </w:p>
-    <w:p>
-      <w:pPr>
-        <w:pStyle w:val="Listenabsatz"/>
-        <w:numPr>
-          <w:ilvl w:val="0"/>
-          <w:numId w:val="9"/>
-        </w:numPr>
-      </w:pPr>
-      <w:r>
-        <w:t xml:space="preserve">The </w:t>
-      </w:r>
-      <w:r>
-        <w:t>&lt;conclusion&gt; label is to be chosen for sentences</w:t>
-      </w:r>
-      <w:r>
-        <w:t xml:space="preserve"> concluding the whole document</w:t>
-      </w:r>
-      <w:r>
-        <w:t xml:space="preserve">. </w:t>
-      </w:r>
-      <w:r>
-        <w:t>Zero or one</w:t>
-      </w:r>
-      <w:r>
-        <w:t xml:space="preserve"> &lt;conclusion&gt; label</w:t>
-      </w:r>
-      <w:r>
-        <w:t>s</w:t>
-      </w:r>
-      <w:r>
-        <w:t xml:space="preserve"> </w:t>
-      </w:r>
-      <w:r>
-        <w:t>are</w:t>
-      </w:r>
-      <w:r>
-        <w:t xml:space="preserve"> allowed </w:t>
-      </w:r>
-      <w:r>
-        <w:t>per document</w:t>
-      </w:r>
-      <w:r>
-        <w:t>.</w:t>
-      </w:r>
-      <w:r>
-        <w:t xml:space="preserve"> Conclusions summarize the arguments an</w:t>
-      </w:r>
-      <w:r>
-        <w:t>d</w:t>
-      </w:r>
-      <w:r>
-        <w:t xml:space="preserve"> thus either appear at the beginning or the end of an argumentation.</w:t>
-      </w:r>
-    </w:p>
-    <w:p>
-      <w:pPr>
-        <w:pStyle w:val="Listenabsatz"/>
-        <w:numPr>
-          <w:ilvl w:val="1"/>
-          <w:numId w:val="1"/>
-        </w:numPr>
-        <w:rPr>
-          <w:i/>
-          <w:iCs/>
-        </w:rPr>
-      </w:pPr>
-      <w:r>
-        <w:rPr>
-          <w:i/>
-          <w:iCs/>
-        </w:rPr>
-        <w:t>If humans can change their definition of marriage as they please and there is no reason NOT to change it, why should we keep our laws about marriage the same?</w:t>
-      </w:r>
-    </w:p>
-    <w:p>
-      <w:pPr>
-        <w:pStyle w:val="Listenabsatz"/>
-        <w:numPr>
-          <w:ilvl w:val="1"/>
-          <w:numId w:val="1"/>
-        </w:numPr>
-        <w:rPr>
-          <w:i/>
-          <w:iCs/>
-        </w:rPr>
-      </w:pPr>
-      <w:r>
-        <w:rPr>
-          <w:i/>
-          <w:iCs/>
-        </w:rPr>
-        <w:t>Every able-bodied citizen in the US should attain at least 1 year of military training before the age of 24.</w:t>
-      </w:r>
-    </w:p>
-    <w:p>
-      <w:pPr>
-        <w:pStyle w:val="Listenabsatz"/>
-        <w:numPr>
-          <w:ilvl w:val="1"/>
-          <w:numId w:val="1"/>
-        </w:numPr>
-        <w:rPr>
-          <w:i/>
-          <w:iCs/>
-        </w:rPr>
-      </w:pPr>
-      <w:r>
-        <w:rPr>
-          <w:i/>
-          <w:iCs/>
-        </w:rPr>
-        <w:t>I assert that this is not only unconstitutional, but also would do little to nothing to combat mass gun violence.</w:t>
-      </w:r>
-    </w:p>
-    <w:p>
-      <w:pPr>
-        <w:pStyle w:val="Listenabsatz"/>
-        <w:numPr>
-          <w:ilvl w:val="0"/>
-          <w:numId w:val="9"/>
-        </w:numPr>
-      </w:pPr>
-      <w:r>
-        <w:t xml:space="preserve">The </w:t>
-      </w:r>
-      <w:r>
-        <w:t>&lt;outside of argumentation</w:t>
-      </w:r>
-      <w:r>
-        <w:t xml:space="preserve">&gt; </w:t>
-      </w:r>
-      <w:r>
-        <w:t xml:space="preserve">label </w:t>
-      </w:r>
-      <w:r>
-        <w:t>label</w:t>
-      </w:r>
-      <w:r>
-        <w:t>s e.g.</w:t>
-      </w:r>
-      <w:r>
-        <w:t xml:space="preserve"> </w:t>
-      </w:r>
-      <w:r>
-        <w:t>URLs</w:t>
-      </w:r>
-      <w:r>
-        <w:t>, sentences addressing the opponent or the voters</w:t>
-      </w:r>
-      <w:r>
-        <w:t xml:space="preserve"> like</w:t>
-      </w:r>
-    </w:p>
-    <w:p>
-      <w:pPr>
-        <w:pStyle w:val="Listenabsatz"/>
-        <w:numPr>
-          <w:ilvl w:val="1"/>
-          <w:numId w:val="1"/>
-        </w:numPr>
-        <w:rPr>
-          <w:i/>
-          <w:iCs/>
-        </w:rPr>
-      </w:pPr>
-      <w:r>
-        <w:rPr>
-          <w:i/>
-          <w:iCs/>
-        </w:rPr>
-        <w:t xml:space="preserve">I </w:t>
-      </w:r>
-      <w:proofErr w:type="gramStart"/>
-      <w:r>
-        <w:rPr>
-          <w:i/>
-          <w:iCs/>
-        </w:rPr>
-        <w:t>actually thought</w:t>
-      </w:r>
-      <w:proofErr w:type="gramEnd"/>
-      <w:r>
-        <w:rPr>
-          <w:i/>
-          <w:iCs/>
-        </w:rPr>
-        <w:t xml:space="preserve"> round 3 was the last round for some odd reason and treated it as such. I don't think there really is much to say here without bringing in new </w:t>
-      </w:r>
-      <w:proofErr w:type="gramStart"/>
-      <w:r>
-        <w:rPr>
-          <w:i/>
-          <w:iCs/>
-        </w:rPr>
-        <w:t>evidence</w:t>
-      </w:r>
-      <w:proofErr w:type="gramEnd"/>
-      <w:r>
-        <w:rPr>
-          <w:i/>
-          <w:iCs/>
-        </w:rPr>
-        <w:t xml:space="preserve"> so I'll just go over a few important points.</w:t>
-      </w:r>
-    </w:p>
-    <w:p>
-      <w:pPr>
-        <w:pStyle w:val="Listenabsatz"/>
-        <w:numPr>
-          <w:ilvl w:val="1"/>
-          <w:numId w:val="1"/>
-        </w:numPr>
-        <w:rPr>
-          <w:i/>
-          <w:iCs/>
-        </w:rPr>
-      </w:pPr>
-      <w:r>
-        <w:rPr>
-          <w:i/>
-          <w:iCs/>
-        </w:rPr>
-        <w:t>you still have not responded to my points about the poor earlier. food, health care, perhaps shelter. please refer to my analogies and points in my first post.</w:t>
-      </w:r>
-    </w:p>
-    <w:p>
-      <w:pPr>
-        <w:pStyle w:val="Listenabsatz"/>
-      </w:pPr>
-      <w:r>
-        <w:t xml:space="preserve">mere definitions </w:t>
-      </w:r>
-      <w:r>
-        <w:t>like</w:t>
-      </w:r>
-    </w:p>
-    <w:p>
-      <w:pPr>
-        <w:pStyle w:val="Listenabsatz"/>
-        <w:numPr>
-          <w:ilvl w:val="1"/>
-          <w:numId w:val="1"/>
-        </w:numPr>
-      </w:pPr>
-      <w:r>
-        <w:rPr>
-          <w:i/>
-          <w:iCs/>
-        </w:rPr>
-        <w:t>gentrification-the change in the character of a traditionally working-class area following an influx of new middle-class residents.</w:t>
-      </w:r>
-    </w:p>
-    <w:p>
-      <w:pPr>
-        <w:pStyle w:val="Listenabsatz"/>
-      </w:pPr>
-      <w:r>
-        <w:lastRenderedPageBreak/>
-        <w:t>or segments describing the background but not being argumentative</w:t>
-      </w:r>
-      <w:r>
-        <w:t xml:space="preserve"> like</w:t>
-      </w:r>
-    </w:p>
-    <w:p>
-      <w:pPr>
-        <w:pStyle w:val="Listenabsatz"/>
-        <w:numPr>
-          <w:ilvl w:val="1"/>
-          <w:numId w:val="1"/>
-        </w:numPr>
-      </w:pPr>
-      <w:r>
-        <w:rPr>
-          <w:i/>
-          <w:iCs/>
-        </w:rPr>
-        <w:t>With all the major shootings that have taken place recently, in the US and abroad, there has been an increased call for gun control in the United States.</w:t>
-      </w:r>
-    </w:p>
-    <w:p>
-      <w:pPr>
-        <w:ind w:firstLine="720"/>
-      </w:pPr>
-      <w:r>
-        <w:t xml:space="preserve">and </w:t>
-      </w:r>
-      <w:r>
-        <w:t>statement</w:t>
-      </w:r>
-      <w:r>
-        <w:t>s not making a point towards the topic</w:t>
-      </w:r>
-      <w:r>
-        <w:t xml:space="preserve"> </w:t>
-      </w:r>
-      <w:r>
-        <w:t xml:space="preserve">(see Example </w:t>
-      </w:r>
-      <w:r>
-        <w:t>[2]</w:t>
-      </w:r>
-      <w:r>
-        <w:t>)</w:t>
-      </w:r>
-      <w:r>
-        <w:t>.</w:t>
+        <w:t>"So if a 10 yr old wants to play in the street, the parents can ask for him to come in but if he chooses not to then the parent is to do nothing? If he gets hit by a car then?????" Then justice has occurred. The child took an action, and received the rightful consequences.</w:t>
       </w:r>
     </w:p>
     <w:p>
@@ -2562,15 +2416,7 @@
         <w:t>Text without</w:t>
       </w:r>
       <w:r>
-        <w:t xml:space="preserve"> line breaks and only a few transitional </w:t>
-      </w:r>
-      <w:proofErr w:type="gramStart"/>
-      <w:r>
-        <w:t>word</w:t>
-      </w:r>
-      <w:proofErr w:type="gramEnd"/>
-      <w:r>
-        <w:t xml:space="preserve"> is segmented by aspects.</w:t>
+        <w:t xml:space="preserve"> line breaks and only a few transitional word is segmented by aspects.</w:t>
       </w:r>
     </w:p>
     <w:p>
@@ -2800,6 +2646,95 @@
 <file path=word/numbering.xml><?xml version="1.0" encoding="utf-8"?>
 <w:numbering xmlns:wpc="http://schemas.microsoft.com/office/word/2010/wordprocessingCanvas" xmlns:cx="http://schemas.microsoft.com/office/drawing/2014/chartex" xmlns:cx1="http://schemas.microsoft.com/office/drawing/2015/9/8/chartex" xmlns:cx2="http://schemas.microsoft.com/office/drawing/2015/10/21/chartex" xmlns:cx3="http://schemas.microsoft.com/office/drawing/2016/5/9/chartex" xmlns:cx4="http://schemas.microsoft.com/office/drawing/2016/5/10/chartex" xmlns:cx5="http://schemas.microsoft.com/office/drawing/2016/5/11/chartex" xmlns:cx6="http://schemas.microsoft.com/office/drawing/2016/5/12/chartex" xmlns:cx7="http://schemas.microsoft.com/office/drawing/2016/5/13/chartex" xmlns:cx8="http://schemas.microsoft.com/office/drawing/2016/5/14/chartex" xmlns:mc="http://schemas.openxmlformats.org/markup-compatibility/2006" xmlns:aink="http://schemas.microsoft.com/office/drawing/2016/ink" xmlns:am3d="http://schemas.microsoft.com/office/drawing/2017/model3d" xmlns:o="urn:schemas-microsoft-com:office:office" xmlns:r="http://schemas.openxmlformats.org/officeDocument/2006/relationships" xmlns:m="http://schemas.openxmlformats.org/officeDocument/2006/math" xmlns:v="urn:schemas-microsoft-com:vml" xmlns:wp14="http://schemas.microsoft.com/office/word/2010/wordprocessingDrawing" xmlns:wp="http://schemas.openxmlformats.org/drawingml/2006/wordprocessingDrawing" xmlns:w10="urn:schemas-microsoft-com:office:word" xmlns:w="http://schemas.openxmlformats.org/wordprocessingml/2006/main" xmlns:w14="http://schemas.microsoft.com/office/word/2010/wordml" xmlns:w15="http://schemas.microsoft.com/office/word/2012/wordml" xmlns:w16cex="http://schemas.microsoft.com/office/word/2018/wordml/cex" xmlns:w16cid="http://schemas.microsoft.com/office/word/2016/wordml/cid" xmlns:w16="http://schemas.microsoft.com/office/word/2018/wordml" xmlns:w16se="http://schemas.microsoft.com/office/word/2015/wordml/symex" xmlns:wpg="http://schemas.microsoft.com/office/word/2010/wordprocessingGroup" xmlns:wpi="http://schemas.microsoft.com/office/word/2010/wordprocessingInk" xmlns:wne="http://schemas.microsoft.com/office/word/2006/wordml" xmlns:wps="http://schemas.microsoft.com/office/word/2010/wordprocessingShape" mc:Ignorable="w14 w15 w16se w16cid w16 w16cex wp14">
   <w:abstractNum w:abstractNumId="0" w15:restartNumberingAfterBreak="0">
+    <w:nsid w:val="05460CA3"/>
+    <w:multiLevelType w:val="hybridMultilevel"/>
+    <w:tmpl w:val="1682C02C"/>
+    <w:lvl w:ilvl="0" w:tplc="04090015">
+      <w:start w:val="1"/>
+      <w:numFmt w:val="upperLetter"/>
+      <w:lvlText w:val="%1."/>
+      <w:lvlJc w:val="left"/>
+      <w:pPr>
+        <w:ind w:left="720" w:hanging="360"/>
+      </w:pPr>
+      <w:rPr>
+        <w:rFonts w:hint="default"/>
+      </w:rPr>
+    </w:lvl>
+    <w:lvl w:ilvl="1" w:tplc="04090019" w:tentative="1">
+      <w:start w:val="1"/>
+      <w:numFmt w:val="lowerLetter"/>
+      <w:lvlText w:val="%2."/>
+      <w:lvlJc w:val="left"/>
+      <w:pPr>
+        <w:ind w:left="1440" w:hanging="360"/>
+      </w:pPr>
+    </w:lvl>
+    <w:lvl w:ilvl="2" w:tplc="0409001B" w:tentative="1">
+      <w:start w:val="1"/>
+      <w:numFmt w:val="lowerRoman"/>
+      <w:lvlText w:val="%3."/>
+      <w:lvlJc w:val="right"/>
+      <w:pPr>
+        <w:ind w:left="2160" w:hanging="180"/>
+      </w:pPr>
+    </w:lvl>
+    <w:lvl w:ilvl="3" w:tplc="0409000F" w:tentative="1">
+      <w:start w:val="1"/>
+      <w:numFmt w:val="decimal"/>
+      <w:lvlText w:val="%4."/>
+      <w:lvlJc w:val="left"/>
+      <w:pPr>
+        <w:ind w:left="2880" w:hanging="360"/>
+      </w:pPr>
+    </w:lvl>
+    <w:lvl w:ilvl="4" w:tplc="04090019" w:tentative="1">
+      <w:start w:val="1"/>
+      <w:numFmt w:val="lowerLetter"/>
+      <w:lvlText w:val="%5."/>
+      <w:lvlJc w:val="left"/>
+      <w:pPr>
+        <w:ind w:left="3600" w:hanging="360"/>
+      </w:pPr>
+    </w:lvl>
+    <w:lvl w:ilvl="5" w:tplc="0409001B" w:tentative="1">
+      <w:start w:val="1"/>
+      <w:numFmt w:val="lowerRoman"/>
+      <w:lvlText w:val="%6."/>
+      <w:lvlJc w:val="right"/>
+      <w:pPr>
+        <w:ind w:left="4320" w:hanging="180"/>
+      </w:pPr>
+    </w:lvl>
+    <w:lvl w:ilvl="6" w:tplc="0409000F" w:tentative="1">
+      <w:start w:val="1"/>
+      <w:numFmt w:val="decimal"/>
+      <w:lvlText w:val="%7."/>
+      <w:lvlJc w:val="left"/>
+      <w:pPr>
+        <w:ind w:left="5040" w:hanging="360"/>
+      </w:pPr>
+    </w:lvl>
+    <w:lvl w:ilvl="7" w:tplc="04090019" w:tentative="1">
+      <w:start w:val="1"/>
+      <w:numFmt w:val="lowerLetter"/>
+      <w:lvlText w:val="%8."/>
+      <w:lvlJc w:val="left"/>
+      <w:pPr>
+        <w:ind w:left="5760" w:hanging="360"/>
+      </w:pPr>
+    </w:lvl>
+    <w:lvl w:ilvl="8" w:tplc="0409001B" w:tentative="1">
+      <w:start w:val="1"/>
+      <w:numFmt w:val="lowerRoman"/>
+      <w:lvlText w:val="%9."/>
+      <w:lvlJc w:val="right"/>
+      <w:pPr>
+        <w:ind w:left="6480" w:hanging="180"/>
+      </w:pPr>
+    </w:lvl>
+  </w:abstractNum>
+  <w:abstractNum w:abstractNumId="1" w15:restartNumberingAfterBreak="0">
     <w:nsid w:val="135A0C20"/>
     <w:multiLevelType w:val="hybridMultilevel"/>
     <w:tmpl w:val="A05C7E52"/>
@@ -2912,7 +2847,96 @@
       </w:rPr>
     </w:lvl>
   </w:abstractNum>
-  <w:abstractNum w:abstractNumId="1" w15:restartNumberingAfterBreak="0">
+  <w:abstractNum w:abstractNumId="2" w15:restartNumberingAfterBreak="0">
+    <w:nsid w:val="1B9A1DE3"/>
+    <w:multiLevelType w:val="hybridMultilevel"/>
+    <w:tmpl w:val="903CEBDE"/>
+    <w:lvl w:ilvl="0" w:tplc="04090015">
+      <w:start w:val="1"/>
+      <w:numFmt w:val="upperLetter"/>
+      <w:lvlText w:val="%1."/>
+      <w:lvlJc w:val="left"/>
+      <w:pPr>
+        <w:ind w:left="720" w:hanging="360"/>
+      </w:pPr>
+      <w:rPr>
+        <w:rFonts w:hint="default"/>
+      </w:rPr>
+    </w:lvl>
+    <w:lvl w:ilvl="1" w:tplc="04090019" w:tentative="1">
+      <w:start w:val="1"/>
+      <w:numFmt w:val="lowerLetter"/>
+      <w:lvlText w:val="%2."/>
+      <w:lvlJc w:val="left"/>
+      <w:pPr>
+        <w:ind w:left="1440" w:hanging="360"/>
+      </w:pPr>
+    </w:lvl>
+    <w:lvl w:ilvl="2" w:tplc="0409001B" w:tentative="1">
+      <w:start w:val="1"/>
+      <w:numFmt w:val="lowerRoman"/>
+      <w:lvlText w:val="%3."/>
+      <w:lvlJc w:val="right"/>
+      <w:pPr>
+        <w:ind w:left="2160" w:hanging="180"/>
+      </w:pPr>
+    </w:lvl>
+    <w:lvl w:ilvl="3" w:tplc="0409000F" w:tentative="1">
+      <w:start w:val="1"/>
+      <w:numFmt w:val="decimal"/>
+      <w:lvlText w:val="%4."/>
+      <w:lvlJc w:val="left"/>
+      <w:pPr>
+        <w:ind w:left="2880" w:hanging="360"/>
+      </w:pPr>
+    </w:lvl>
+    <w:lvl w:ilvl="4" w:tplc="04090019" w:tentative="1">
+      <w:start w:val="1"/>
+      <w:numFmt w:val="lowerLetter"/>
+      <w:lvlText w:val="%5."/>
+      <w:lvlJc w:val="left"/>
+      <w:pPr>
+        <w:ind w:left="3600" w:hanging="360"/>
+      </w:pPr>
+    </w:lvl>
+    <w:lvl w:ilvl="5" w:tplc="0409001B" w:tentative="1">
+      <w:start w:val="1"/>
+      <w:numFmt w:val="lowerRoman"/>
+      <w:lvlText w:val="%6."/>
+      <w:lvlJc w:val="right"/>
+      <w:pPr>
+        <w:ind w:left="4320" w:hanging="180"/>
+      </w:pPr>
+    </w:lvl>
+    <w:lvl w:ilvl="6" w:tplc="0409000F" w:tentative="1">
+      <w:start w:val="1"/>
+      <w:numFmt w:val="decimal"/>
+      <w:lvlText w:val="%7."/>
+      <w:lvlJc w:val="left"/>
+      <w:pPr>
+        <w:ind w:left="5040" w:hanging="360"/>
+      </w:pPr>
+    </w:lvl>
+    <w:lvl w:ilvl="7" w:tplc="04090019" w:tentative="1">
+      <w:start w:val="1"/>
+      <w:numFmt w:val="lowerLetter"/>
+      <w:lvlText w:val="%8."/>
+      <w:lvlJc w:val="left"/>
+      <w:pPr>
+        <w:ind w:left="5760" w:hanging="360"/>
+      </w:pPr>
+    </w:lvl>
+    <w:lvl w:ilvl="8" w:tplc="0409001B" w:tentative="1">
+      <w:start w:val="1"/>
+      <w:numFmt w:val="lowerRoman"/>
+      <w:lvlText w:val="%9."/>
+      <w:lvlJc w:val="right"/>
+      <w:pPr>
+        <w:ind w:left="6480" w:hanging="180"/>
+      </w:pPr>
+    </w:lvl>
+  </w:abstractNum>
+  <w:abstractNum w:abstractNumId="3" w15:restartNumberingAfterBreak="0">
     <w:nsid w:val="1F303273"/>
     <w:multiLevelType w:val="hybridMultilevel"/>
     <w:tmpl w:val="1568A38E"/>
@@ -3001,7 +3025,7 @@
       </w:pPr>
     </w:lvl>
   </w:abstractNum>
-  <w:abstractNum w:abstractNumId="2" w15:restartNumberingAfterBreak="0">
+  <w:abstractNum w:abstractNumId="4" w15:restartNumberingAfterBreak="0">
     <w:nsid w:val="30DC145A"/>
     <w:multiLevelType w:val="hybridMultilevel"/>
     <w:tmpl w:val="6BF4F6D4"/>
@@ -3090,7 +3114,96 @@
       </w:pPr>
     </w:lvl>
   </w:abstractNum>
-  <w:abstractNum w:abstractNumId="3" w15:restartNumberingAfterBreak="0">
+  <w:abstractNum w:abstractNumId="5" w15:restartNumberingAfterBreak="0">
+    <w:nsid w:val="39373D17"/>
+    <w:multiLevelType w:val="hybridMultilevel"/>
+    <w:tmpl w:val="311C4D44"/>
+    <w:lvl w:ilvl="0" w:tplc="04090015">
+      <w:start w:val="1"/>
+      <w:numFmt w:val="upperLetter"/>
+      <w:lvlText w:val="%1."/>
+      <w:lvlJc w:val="left"/>
+      <w:pPr>
+        <w:ind w:left="720" w:hanging="360"/>
+      </w:pPr>
+      <w:rPr>
+        <w:rFonts w:hint="default"/>
+      </w:rPr>
+    </w:lvl>
+    <w:lvl w:ilvl="1" w:tplc="04090019" w:tentative="1">
+      <w:start w:val="1"/>
+      <w:numFmt w:val="lowerLetter"/>
+      <w:lvlText w:val="%2."/>
+      <w:lvlJc w:val="left"/>
+      <w:pPr>
+        <w:ind w:left="1440" w:hanging="360"/>
+      </w:pPr>
+    </w:lvl>
+    <w:lvl w:ilvl="2" w:tplc="0409001B" w:tentative="1">
+      <w:start w:val="1"/>
+      <w:numFmt w:val="lowerRoman"/>
+      <w:lvlText w:val="%3."/>
+      <w:lvlJc w:val="right"/>
+      <w:pPr>
+        <w:ind w:left="2160" w:hanging="180"/>
+      </w:pPr>
+    </w:lvl>
+    <w:lvl w:ilvl="3" w:tplc="0409000F" w:tentative="1">
+      <w:start w:val="1"/>
+      <w:numFmt w:val="decimal"/>
+      <w:lvlText w:val="%4."/>
+      <w:lvlJc w:val="left"/>
+      <w:pPr>
+        <w:ind w:left="2880" w:hanging="360"/>
+      </w:pPr>
+    </w:lvl>
+    <w:lvl w:ilvl="4" w:tplc="04090019" w:tentative="1">
+      <w:start w:val="1"/>
+      <w:numFmt w:val="lowerLetter"/>
+      <w:lvlText w:val="%5."/>
+      <w:lvlJc w:val="left"/>
+      <w:pPr>
+        <w:ind w:left="3600" w:hanging="360"/>
+      </w:pPr>
+    </w:lvl>
+    <w:lvl w:ilvl="5" w:tplc="0409001B" w:tentative="1">
+      <w:start w:val="1"/>
+      <w:numFmt w:val="lowerRoman"/>
+      <w:lvlText w:val="%6."/>
+      <w:lvlJc w:val="right"/>
+      <w:pPr>
+        <w:ind w:left="4320" w:hanging="180"/>
+      </w:pPr>
+    </w:lvl>
+    <w:lvl w:ilvl="6" w:tplc="0409000F" w:tentative="1">
+      <w:start w:val="1"/>
+      <w:numFmt w:val="decimal"/>
+      <w:lvlText w:val="%7."/>
+      <w:lvlJc w:val="left"/>
+      <w:pPr>
+        <w:ind w:left="5040" w:hanging="360"/>
+      </w:pPr>
+    </w:lvl>
+    <w:lvl w:ilvl="7" w:tplc="04090019" w:tentative="1">
+      <w:start w:val="1"/>
+      <w:numFmt w:val="lowerLetter"/>
+      <w:lvlText w:val="%8."/>
+      <w:lvlJc w:val="left"/>
+      <w:pPr>
+        <w:ind w:left="5760" w:hanging="360"/>
+      </w:pPr>
+    </w:lvl>
+    <w:lvl w:ilvl="8" w:tplc="0409001B" w:tentative="1">
+      <w:start w:val="1"/>
+      <w:numFmt w:val="lowerRoman"/>
+      <w:lvlText w:val="%9."/>
+      <w:lvlJc w:val="right"/>
+      <w:pPr>
+        <w:ind w:left="6480" w:hanging="180"/>
+      </w:pPr>
+    </w:lvl>
+  </w:abstractNum>
+  <w:abstractNum w:abstractNumId="6" w15:restartNumberingAfterBreak="0">
     <w:nsid w:val="3F461778"/>
     <w:multiLevelType w:val="hybridMultilevel"/>
     <w:tmpl w:val="A4C4A068"/>
@@ -3202,7 +3315,7 @@
       </w:rPr>
     </w:lvl>
   </w:abstractNum>
-  <w:abstractNum w:abstractNumId="4" w15:restartNumberingAfterBreak="0">
+  <w:abstractNum w:abstractNumId="7" w15:restartNumberingAfterBreak="0">
     <w:nsid w:val="42AB4D31"/>
     <w:multiLevelType w:val="hybridMultilevel"/>
     <w:tmpl w:val="7248D2F2"/>
@@ -3314,7 +3427,7 @@
       </w:rPr>
     </w:lvl>
   </w:abstractNum>
-  <w:abstractNum w:abstractNumId="5" w15:restartNumberingAfterBreak="0">
+  <w:abstractNum w:abstractNumId="8" w15:restartNumberingAfterBreak="0">
     <w:nsid w:val="43AD7B4B"/>
     <w:multiLevelType w:val="hybridMultilevel"/>
     <w:tmpl w:val="E44602FE"/>
@@ -3404,7 +3517,7 @@
       </w:pPr>
     </w:lvl>
   </w:abstractNum>
-  <w:abstractNum w:abstractNumId="6" w15:restartNumberingAfterBreak="0">
+  <w:abstractNum w:abstractNumId="9" w15:restartNumberingAfterBreak="0">
     <w:nsid w:val="49F740D6"/>
     <w:multiLevelType w:val="hybridMultilevel"/>
     <w:tmpl w:val="96A48A24"/>
@@ -3516,7 +3629,7 @@
       </w:rPr>
     </w:lvl>
   </w:abstractNum>
-  <w:abstractNum w:abstractNumId="7" w15:restartNumberingAfterBreak="0">
+  <w:abstractNum w:abstractNumId="10" w15:restartNumberingAfterBreak="0">
     <w:nsid w:val="4A961078"/>
     <w:multiLevelType w:val="hybridMultilevel"/>
     <w:tmpl w:val="9BDCAD66"/>
@@ -3628,7 +3741,7 @@
       </w:rPr>
     </w:lvl>
   </w:abstractNum>
-  <w:abstractNum w:abstractNumId="8" w15:restartNumberingAfterBreak="0">
+  <w:abstractNum w:abstractNumId="11" w15:restartNumberingAfterBreak="0">
     <w:nsid w:val="642E12D8"/>
     <w:multiLevelType w:val="hybridMultilevel"/>
     <w:tmpl w:val="555C0110"/>
@@ -3717,7 +3830,185 @@
       </w:pPr>
     </w:lvl>
   </w:abstractNum>
-  <w:abstractNum w:abstractNumId="9" w15:restartNumberingAfterBreak="0">
+  <w:abstractNum w:abstractNumId="12" w15:restartNumberingAfterBreak="0">
+    <w:nsid w:val="6888684C"/>
+    <w:multiLevelType w:val="hybridMultilevel"/>
+    <w:tmpl w:val="56D45F1E"/>
+    <w:lvl w:ilvl="0" w:tplc="04090015">
+      <w:start w:val="1"/>
+      <w:numFmt w:val="upperLetter"/>
+      <w:lvlText w:val="%1."/>
+      <w:lvlJc w:val="left"/>
+      <w:pPr>
+        <w:ind w:left="720" w:hanging="360"/>
+      </w:pPr>
+      <w:rPr>
+        <w:rFonts w:hint="default"/>
+      </w:rPr>
+    </w:lvl>
+    <w:lvl w:ilvl="1" w:tplc="04090019" w:tentative="1">
+      <w:start w:val="1"/>
+      <w:numFmt w:val="lowerLetter"/>
+      <w:lvlText w:val="%2."/>
+      <w:lvlJc w:val="left"/>
+      <w:pPr>
+        <w:ind w:left="1440" w:hanging="360"/>
+      </w:pPr>
+    </w:lvl>
+    <w:lvl w:ilvl="2" w:tplc="0409001B" w:tentative="1">
+      <w:start w:val="1"/>
+      <w:numFmt w:val="lowerRoman"/>
+      <w:lvlText w:val="%3."/>
+      <w:lvlJc w:val="right"/>
+      <w:pPr>
+        <w:ind w:left="2160" w:hanging="180"/>
+      </w:pPr>
+    </w:lvl>
+    <w:lvl w:ilvl="3" w:tplc="0409000F" w:tentative="1">
+      <w:start w:val="1"/>
+      <w:numFmt w:val="decimal"/>
+      <w:lvlText w:val="%4."/>
+      <w:lvlJc w:val="left"/>
+      <w:pPr>
+        <w:ind w:left="2880" w:hanging="360"/>
+      </w:pPr>
+    </w:lvl>
+    <w:lvl w:ilvl="4" w:tplc="04090019" w:tentative="1">
+      <w:start w:val="1"/>
+      <w:numFmt w:val="lowerLetter"/>
+      <w:lvlText w:val="%5."/>
+      <w:lvlJc w:val="left"/>
+      <w:pPr>
+        <w:ind w:left="3600" w:hanging="360"/>
+      </w:pPr>
+    </w:lvl>
+    <w:lvl w:ilvl="5" w:tplc="0409001B" w:tentative="1">
+      <w:start w:val="1"/>
+      <w:numFmt w:val="lowerRoman"/>
+      <w:lvlText w:val="%6."/>
+      <w:lvlJc w:val="right"/>
+      <w:pPr>
+        <w:ind w:left="4320" w:hanging="180"/>
+      </w:pPr>
+    </w:lvl>
+    <w:lvl w:ilvl="6" w:tplc="0409000F" w:tentative="1">
+      <w:start w:val="1"/>
+      <w:numFmt w:val="decimal"/>
+      <w:lvlText w:val="%7."/>
+      <w:lvlJc w:val="left"/>
+      <w:pPr>
+        <w:ind w:left="5040" w:hanging="360"/>
+      </w:pPr>
+    </w:lvl>
+    <w:lvl w:ilvl="7" w:tplc="04090019" w:tentative="1">
+      <w:start w:val="1"/>
+      <w:numFmt w:val="lowerLetter"/>
+      <w:lvlText w:val="%8."/>
+      <w:lvlJc w:val="left"/>
+      <w:pPr>
+        <w:ind w:left="5760" w:hanging="360"/>
+      </w:pPr>
+    </w:lvl>
+    <w:lvl w:ilvl="8" w:tplc="0409001B" w:tentative="1">
+      <w:start w:val="1"/>
+      <w:numFmt w:val="lowerRoman"/>
+      <w:lvlText w:val="%9."/>
+      <w:lvlJc w:val="right"/>
+      <w:pPr>
+        <w:ind w:left="6480" w:hanging="180"/>
+      </w:pPr>
+    </w:lvl>
+  </w:abstractNum>
+  <w:abstractNum w:abstractNumId="13" w15:restartNumberingAfterBreak="0">
+    <w:nsid w:val="77097638"/>
+    <w:multiLevelType w:val="hybridMultilevel"/>
+    <w:tmpl w:val="3CCCB896"/>
+    <w:lvl w:ilvl="0" w:tplc="04090015">
+      <w:start w:val="1"/>
+      <w:numFmt w:val="upperLetter"/>
+      <w:lvlText w:val="%1."/>
+      <w:lvlJc w:val="left"/>
+      <w:pPr>
+        <w:ind w:left="720" w:hanging="360"/>
+      </w:pPr>
+      <w:rPr>
+        <w:rFonts w:hint="default"/>
+      </w:rPr>
+    </w:lvl>
+    <w:lvl w:ilvl="1" w:tplc="04090019" w:tentative="1">
+      <w:start w:val="1"/>
+      <w:numFmt w:val="lowerLetter"/>
+      <w:lvlText w:val="%2."/>
+      <w:lvlJc w:val="left"/>
+      <w:pPr>
+        <w:ind w:left="1440" w:hanging="360"/>
+      </w:pPr>
+    </w:lvl>
+    <w:lvl w:ilvl="2" w:tplc="0409001B" w:tentative="1">
+      <w:start w:val="1"/>
+      <w:numFmt w:val="lowerRoman"/>
+      <w:lvlText w:val="%3."/>
+      <w:lvlJc w:val="right"/>
+      <w:pPr>
+        <w:ind w:left="2160" w:hanging="180"/>
+      </w:pPr>
+    </w:lvl>
+    <w:lvl w:ilvl="3" w:tplc="0409000F" w:tentative="1">
+      <w:start w:val="1"/>
+      <w:numFmt w:val="decimal"/>
+      <w:lvlText w:val="%4."/>
+      <w:lvlJc w:val="left"/>
+      <w:pPr>
+        <w:ind w:left="2880" w:hanging="360"/>
+      </w:pPr>
+    </w:lvl>
+    <w:lvl w:ilvl="4" w:tplc="04090019" w:tentative="1">
+      <w:start w:val="1"/>
+      <w:numFmt w:val="lowerLetter"/>
+      <w:lvlText w:val="%5."/>
+      <w:lvlJc w:val="left"/>
+      <w:pPr>
+        <w:ind w:left="3600" w:hanging="360"/>
+      </w:pPr>
+    </w:lvl>
+    <w:lvl w:ilvl="5" w:tplc="0409001B" w:tentative="1">
+      <w:start w:val="1"/>
+      <w:numFmt w:val="lowerRoman"/>
+      <w:lvlText w:val="%6."/>
+      <w:lvlJc w:val="right"/>
+      <w:pPr>
+        <w:ind w:left="4320" w:hanging="180"/>
+      </w:pPr>
+    </w:lvl>
+    <w:lvl w:ilvl="6" w:tplc="0409000F" w:tentative="1">
+      <w:start w:val="1"/>
+      <w:numFmt w:val="decimal"/>
+      <w:lvlText w:val="%7."/>
+      <w:lvlJc w:val="left"/>
+      <w:pPr>
+        <w:ind w:left="5040" w:hanging="360"/>
+      </w:pPr>
+    </w:lvl>
+    <w:lvl w:ilvl="7" w:tplc="04090019" w:tentative="1">
+      <w:start w:val="1"/>
+      <w:numFmt w:val="lowerLetter"/>
+      <w:lvlText w:val="%8."/>
+      <w:lvlJc w:val="left"/>
+      <w:pPr>
+        <w:ind w:left="5760" w:hanging="360"/>
+      </w:pPr>
+    </w:lvl>
+    <w:lvl w:ilvl="8" w:tplc="0409001B" w:tentative="1">
+      <w:start w:val="1"/>
+      <w:numFmt w:val="lowerRoman"/>
+      <w:lvlText w:val="%9."/>
+      <w:lvlJc w:val="right"/>
+      <w:pPr>
+        <w:ind w:left="6480" w:hanging="180"/>
+      </w:pPr>
+    </w:lvl>
+  </w:abstractNum>
+  <w:abstractNum w:abstractNumId="14" w15:restartNumberingAfterBreak="0">
     <w:nsid w:val="7B177183"/>
     <w:multiLevelType w:val="hybridMultilevel"/>
     <w:tmpl w:val="B4B0333A"/>
@@ -3807,34 +4098,49 @@
     </w:lvl>
   </w:abstractNum>
   <w:num w:numId="1">
+    <w:abstractNumId w:val="7"/>
+  </w:num>
+  <w:num w:numId="2">
+    <w:abstractNumId w:val="10"/>
+  </w:num>
+  <w:num w:numId="3">
+    <w:abstractNumId w:val="9"/>
+  </w:num>
+  <w:num w:numId="4">
+    <w:abstractNumId w:val="6"/>
+  </w:num>
+  <w:num w:numId="5">
+    <w:abstractNumId w:val="3"/>
+  </w:num>
+  <w:num w:numId="6">
     <w:abstractNumId w:val="4"/>
   </w:num>
-  <w:num w:numId="2">
-    <w:abstractNumId w:val="7"/>
-  </w:num>
-  <w:num w:numId="3">
-    <w:abstractNumId w:val="6"/>
-  </w:num>
-  <w:num w:numId="4">
-    <w:abstractNumId w:val="3"/>
-  </w:num>
-  <w:num w:numId="5">
+  <w:num w:numId="7">
     <w:abstractNumId w:val="1"/>
   </w:num>
-  <w:num w:numId="6">
+  <w:num w:numId="8">
+    <w:abstractNumId w:val="8"/>
+  </w:num>
+  <w:num w:numId="9">
+    <w:abstractNumId w:val="14"/>
+  </w:num>
+  <w:num w:numId="10">
+    <w:abstractNumId w:val="11"/>
+  </w:num>
+  <w:num w:numId="11">
+    <w:abstractNumId w:val="13"/>
+  </w:num>
+  <w:num w:numId="12">
+    <w:abstractNumId w:val="5"/>
+  </w:num>
+  <w:num w:numId="13">
     <w:abstractNumId w:val="2"/>
   </w:num>
-  <w:num w:numId="7">
+  <w:num w:numId="14">
+    <w:abstractNumId w:val="12"/>
+  </w:num>
+  <w:num w:numId="15">
     <w:abstractNumId w:val="0"/>
-  </w:num>
-  <w:num w:numId="8">
-    <w:abstractNumId w:val="5"/>
-  </w:num>
-  <w:num w:numId="9">
-    <w:abstractNumId w:val="9"/>
-  </w:num>
-  <w:num w:numId="10">
-    <w:abstractNumId w:val="8"/>
   </w:num>
 </w:numbering>
 </file>

</xml_diff>